<commit_message>
Managed to extract value but only between 0-90 degrees
</commit_message>
<xml_diff>
--- a/thesis/Master Thesis Report.docx
+++ b/thesis/Master Thesis Report.docx
@@ -188,7 +188,37 @@
           <w:szCs w:val="32"/>
           <w:lang w:val="en-CA"/>
         </w:rPr>
-        <w:t>Design and Implementation of a Robotized Drone Positioning System</w:t>
+        <w:t>Design and Implementation of a</w:t>
+      </w:r>
+      <w:r>
+        <w:rPr>
+          <w:b/>
+          <w:bCs/>
+          <w:sz w:val="32"/>
+          <w:szCs w:val="32"/>
+          <w:lang w:val="en-CA"/>
+        </w:rPr>
+        <w:t xml:space="preserve"> Secure</w:t>
+      </w:r>
+      <w:r>
+        <w:rPr>
+          <w:b/>
+          <w:bCs/>
+          <w:sz w:val="32"/>
+          <w:szCs w:val="32"/>
+          <w:lang w:val="en-CA"/>
+        </w:rPr>
+        <w:t xml:space="preserve"> and Cost-effective</w:t>
+      </w:r>
+      <w:r>
+        <w:rPr>
+          <w:b/>
+          <w:bCs/>
+          <w:sz w:val="32"/>
+          <w:szCs w:val="32"/>
+          <w:lang w:val="en-CA"/>
+        </w:rPr>
+        <w:t xml:space="preserve"> Robotized Drone Positioning System</w:t>
       </w:r>
     </w:p>
     <w:p>
@@ -373,25 +403,7 @@
                 <w:szCs w:val="20"/>
                 <w:lang w:val="en-CA"/>
               </w:rPr>
-              <w:t xml:space="preserve">Georgios </w:t>
-            </w:r>
-            <w:proofErr w:type="spellStart"/>
-            <w:r>
-              <w:rPr>
-                <w:sz w:val="20"/>
-                <w:szCs w:val="20"/>
-                <w:lang w:val="en-CA"/>
-              </w:rPr>
-              <w:t>Tymbakianakis</w:t>
-            </w:r>
-            <w:proofErr w:type="spellEnd"/>
-            <w:r>
-              <w:rPr>
-                <w:sz w:val="20"/>
-                <w:szCs w:val="20"/>
-                <w:lang w:val="en-CA"/>
-              </w:rPr>
-              <w:t xml:space="preserve"> </w:t>
+              <w:t xml:space="preserve">Georgios Tymbakianakis </w:t>
             </w:r>
           </w:p>
         </w:tc>
@@ -704,26 +716,30 @@
           <w:szCs w:val="20"/>
           <w:lang w:val="en-CA"/>
         </w:rPr>
-        <w:t>“.......” .................... 201</w:t>
-      </w:r>
-      <w:proofErr w:type="gramStart"/>
-      <w:r>
+        <w:t xml:space="preserve">“.......” .................... 201….. </w:t>
+      </w:r>
+    </w:p>
+    <w:p>
+      <w:pPr>
+        <w:pStyle w:val="Default"/>
+        <w:spacing w:line="360" w:lineRule="auto"/>
         <w:rPr>
           <w:sz w:val="20"/>
           <w:szCs w:val="20"/>
           <w:lang w:val="en-CA"/>
         </w:rPr>
-        <w:t>…..</w:t>
-      </w:r>
-      <w:proofErr w:type="gramEnd"/>
-      <w:r>
+      </w:pPr>
+    </w:p>
+    <w:p>
+      <w:pPr>
+        <w:pStyle w:val="Default"/>
+        <w:spacing w:line="360" w:lineRule="auto"/>
         <w:rPr>
           <w:sz w:val="20"/>
           <w:szCs w:val="20"/>
           <w:lang w:val="en-CA"/>
         </w:rPr>
-        <w:t xml:space="preserve"> </w:t>
-      </w:r>
+      </w:pPr>
     </w:p>
     <w:p>
       <w:pPr>
@@ -735,22 +751,20 @@
           <w:lang w:val="en-CA"/>
         </w:rPr>
       </w:pPr>
-    </w:p>
-    <w:p>
-      <w:pPr>
-        <w:pStyle w:val="Default"/>
-        <w:spacing w:line="360" w:lineRule="auto"/>
+      <w:r>
         <w:rPr>
           <w:sz w:val="20"/>
           <w:szCs w:val="20"/>
           <w:lang w:val="en-CA"/>
         </w:rPr>
-      </w:pPr>
+        <w:t xml:space="preserve">Author: .............................. </w:t>
+      </w:r>
     </w:p>
     <w:p>
       <w:pPr>
         <w:pStyle w:val="Default"/>
         <w:spacing w:line="360" w:lineRule="auto"/>
+        <w:ind w:left="708" w:firstLine="708"/>
         <w:rPr>
           <w:sz w:val="20"/>
           <w:szCs w:val="20"/>
@@ -763,7 +777,141 @@
           <w:szCs w:val="20"/>
           <w:lang w:val="en-CA"/>
         </w:rPr>
-        <w:t xml:space="preserve">Author: .............................. </w:t>
+        <w:t xml:space="preserve">/signature / </w:t>
+      </w:r>
+    </w:p>
+    <w:p>
+      <w:pPr>
+        <w:pStyle w:val="Default"/>
+        <w:spacing w:line="360" w:lineRule="auto"/>
+        <w:rPr>
+          <w:sz w:val="20"/>
+          <w:szCs w:val="20"/>
+          <w:lang w:val="en-CA"/>
+        </w:rPr>
+      </w:pPr>
+    </w:p>
+    <w:p>
+      <w:pPr>
+        <w:pStyle w:val="Default"/>
+        <w:spacing w:line="360" w:lineRule="auto"/>
+        <w:rPr>
+          <w:sz w:val="20"/>
+          <w:szCs w:val="20"/>
+          <w:lang w:val="en-CA"/>
+        </w:rPr>
+      </w:pPr>
+    </w:p>
+    <w:p>
+      <w:pPr>
+        <w:pStyle w:val="Default"/>
+        <w:spacing w:line="360" w:lineRule="auto"/>
+        <w:rPr>
+          <w:sz w:val="20"/>
+          <w:szCs w:val="20"/>
+          <w:lang w:val="en-CA"/>
+        </w:rPr>
+      </w:pPr>
+    </w:p>
+    <w:p>
+      <w:pPr>
+        <w:pStyle w:val="Default"/>
+        <w:spacing w:line="360" w:lineRule="auto"/>
+        <w:rPr>
+          <w:sz w:val="20"/>
+          <w:szCs w:val="20"/>
+          <w:lang w:val="en-CA"/>
+        </w:rPr>
+      </w:pPr>
+      <w:r>
+        <w:rPr>
+          <w:sz w:val="20"/>
+          <w:szCs w:val="20"/>
+          <w:lang w:val="en-CA"/>
+        </w:rPr>
+        <w:t xml:space="preserve">Thesis is in accordance with terms and requirements </w:t>
+      </w:r>
+    </w:p>
+    <w:p>
+      <w:pPr>
+        <w:pStyle w:val="Default"/>
+        <w:spacing w:line="360" w:lineRule="auto"/>
+        <w:rPr>
+          <w:sz w:val="20"/>
+          <w:szCs w:val="20"/>
+          <w:lang w:val="en-CA"/>
+        </w:rPr>
+      </w:pPr>
+    </w:p>
+    <w:p>
+      <w:pPr>
+        <w:pStyle w:val="Default"/>
+        <w:spacing w:line="360" w:lineRule="auto"/>
+        <w:rPr>
+          <w:sz w:val="20"/>
+          <w:szCs w:val="20"/>
+          <w:lang w:val="en-CA"/>
+        </w:rPr>
+      </w:pPr>
+    </w:p>
+    <w:p>
+      <w:pPr>
+        <w:pStyle w:val="Default"/>
+        <w:spacing w:line="360" w:lineRule="auto"/>
+        <w:rPr>
+          <w:sz w:val="20"/>
+          <w:szCs w:val="20"/>
+          <w:lang w:val="en-CA"/>
+        </w:rPr>
+      </w:pPr>
+      <w:r>
+        <w:rPr>
+          <w:sz w:val="20"/>
+          <w:szCs w:val="20"/>
+          <w:lang w:val="en-CA"/>
+        </w:rPr>
+        <w:t xml:space="preserve">“.......” .................... 201…. </w:t>
+      </w:r>
+    </w:p>
+    <w:p>
+      <w:pPr>
+        <w:pStyle w:val="Default"/>
+        <w:spacing w:line="360" w:lineRule="auto"/>
+        <w:rPr>
+          <w:sz w:val="20"/>
+          <w:szCs w:val="20"/>
+          <w:lang w:val="en-CA"/>
+        </w:rPr>
+      </w:pPr>
+    </w:p>
+    <w:p>
+      <w:pPr>
+        <w:pStyle w:val="Default"/>
+        <w:spacing w:line="360" w:lineRule="auto"/>
+        <w:rPr>
+          <w:sz w:val="20"/>
+          <w:szCs w:val="20"/>
+          <w:lang w:val="en-CA"/>
+        </w:rPr>
+      </w:pPr>
+    </w:p>
+    <w:p>
+      <w:pPr>
+        <w:pStyle w:val="Default"/>
+        <w:spacing w:line="360" w:lineRule="auto"/>
+        <w:rPr>
+          <w:sz w:val="20"/>
+          <w:szCs w:val="20"/>
+          <w:lang w:val="en-CA"/>
+        </w:rPr>
+      </w:pPr>
+      <w:r>
+        <w:rPr>
+          <w:sz w:val="20"/>
+          <w:szCs w:val="20"/>
+          <w:lang w:val="en-CA"/>
+        </w:rPr>
+        <w:t xml:space="preserve">Supervisor: …......................... </w:t>
       </w:r>
     </w:p>
     <w:p>
@@ -783,7 +931,7 @@
           <w:szCs w:val="20"/>
           <w:lang w:val="en-CA"/>
         </w:rPr>
-        <w:t xml:space="preserve">/signature / </w:t>
+        <w:t xml:space="preserve">/signature/ </w:t>
       </w:r>
     </w:p>
     <w:p>
@@ -835,7 +983,7 @@
           <w:szCs w:val="20"/>
           <w:lang w:val="en-CA"/>
         </w:rPr>
-        <w:t xml:space="preserve">Thesis is in accordance with terms and requirements </w:t>
+        <w:t xml:space="preserve">Accepted for defence </w:t>
       </w:r>
     </w:p>
     <w:p>
@@ -859,25 +1007,25 @@
           <w:lang w:val="en-CA"/>
         </w:rPr>
       </w:pPr>
-    </w:p>
-    <w:p>
-      <w:pPr>
-        <w:pStyle w:val="Default"/>
-        <w:spacing w:line="360" w:lineRule="auto"/>
+      <w:r>
         <w:rPr>
           <w:sz w:val="20"/>
           <w:szCs w:val="20"/>
           <w:lang w:val="en-CA"/>
         </w:rPr>
-      </w:pPr>
-      <w:r>
+        <w:t xml:space="preserve">“.......”....................201… . </w:t>
+      </w:r>
+    </w:p>
+    <w:p>
+      <w:pPr>
+        <w:pStyle w:val="Default"/>
+        <w:spacing w:line="360" w:lineRule="auto"/>
         <w:rPr>
           <w:sz w:val="20"/>
           <w:szCs w:val="20"/>
           <w:lang w:val="en-CA"/>
         </w:rPr>
-        <w:t xml:space="preserve">“.......” .................... 201…. </w:t>
-      </w:r>
+      </w:pPr>
     </w:p>
     <w:p>
       <w:pPr>
@@ -900,184 +1048,12 @@
           <w:lang w:val="en-CA"/>
         </w:rPr>
       </w:pPr>
-    </w:p>
-    <w:p>
-      <w:pPr>
-        <w:pStyle w:val="Default"/>
-        <w:spacing w:line="360" w:lineRule="auto"/>
+      <w:r>
         <w:rPr>
           <w:sz w:val="20"/>
           <w:szCs w:val="20"/>
           <w:lang w:val="en-CA"/>
         </w:rPr>
-      </w:pPr>
-      <w:r>
-        <w:rPr>
-          <w:sz w:val="20"/>
-          <w:szCs w:val="20"/>
-          <w:lang w:val="en-CA"/>
-        </w:rPr>
-        <w:t xml:space="preserve">Supervisor: …......................... </w:t>
-      </w:r>
-    </w:p>
-    <w:p>
-      <w:pPr>
-        <w:pStyle w:val="Default"/>
-        <w:spacing w:line="360" w:lineRule="auto"/>
-        <w:ind w:left="708" w:firstLine="708"/>
-        <w:rPr>
-          <w:sz w:val="20"/>
-          <w:szCs w:val="20"/>
-          <w:lang w:val="en-CA"/>
-        </w:rPr>
-      </w:pPr>
-      <w:r>
-        <w:rPr>
-          <w:sz w:val="20"/>
-          <w:szCs w:val="20"/>
-          <w:lang w:val="en-CA"/>
-        </w:rPr>
-        <w:t xml:space="preserve">/signature/ </w:t>
-      </w:r>
-    </w:p>
-    <w:p>
-      <w:pPr>
-        <w:pStyle w:val="Default"/>
-        <w:spacing w:line="360" w:lineRule="auto"/>
-        <w:rPr>
-          <w:sz w:val="20"/>
-          <w:szCs w:val="20"/>
-          <w:lang w:val="en-CA"/>
-        </w:rPr>
-      </w:pPr>
-    </w:p>
-    <w:p>
-      <w:pPr>
-        <w:pStyle w:val="Default"/>
-        <w:spacing w:line="360" w:lineRule="auto"/>
-        <w:rPr>
-          <w:sz w:val="20"/>
-          <w:szCs w:val="20"/>
-          <w:lang w:val="en-CA"/>
-        </w:rPr>
-      </w:pPr>
-    </w:p>
-    <w:p>
-      <w:pPr>
-        <w:pStyle w:val="Default"/>
-        <w:spacing w:line="360" w:lineRule="auto"/>
-        <w:rPr>
-          <w:sz w:val="20"/>
-          <w:szCs w:val="20"/>
-          <w:lang w:val="en-CA"/>
-        </w:rPr>
-      </w:pPr>
-    </w:p>
-    <w:p>
-      <w:pPr>
-        <w:pStyle w:val="Default"/>
-        <w:spacing w:line="360" w:lineRule="auto"/>
-        <w:rPr>
-          <w:sz w:val="20"/>
-          <w:szCs w:val="20"/>
-          <w:lang w:val="en-CA"/>
-        </w:rPr>
-      </w:pPr>
-      <w:r>
-        <w:rPr>
-          <w:sz w:val="20"/>
-          <w:szCs w:val="20"/>
-          <w:lang w:val="en-CA"/>
-        </w:rPr>
-        <w:t xml:space="preserve">Accepted for defence </w:t>
-      </w:r>
-    </w:p>
-    <w:p>
-      <w:pPr>
-        <w:pStyle w:val="Default"/>
-        <w:spacing w:line="360" w:lineRule="auto"/>
-        <w:rPr>
-          <w:sz w:val="20"/>
-          <w:szCs w:val="20"/>
-          <w:lang w:val="en-CA"/>
-        </w:rPr>
-      </w:pPr>
-    </w:p>
-    <w:p>
-      <w:pPr>
-        <w:pStyle w:val="Default"/>
-        <w:spacing w:line="360" w:lineRule="auto"/>
-        <w:rPr>
-          <w:sz w:val="20"/>
-          <w:szCs w:val="20"/>
-          <w:lang w:val="en-CA"/>
-        </w:rPr>
-      </w:pPr>
-      <w:r>
-        <w:rPr>
-          <w:sz w:val="20"/>
-          <w:szCs w:val="20"/>
-          <w:lang w:val="en-CA"/>
-        </w:rPr>
-        <w:t>“</w:t>
-      </w:r>
-      <w:proofErr w:type="gramStart"/>
-      <w:r>
-        <w:rPr>
-          <w:sz w:val="20"/>
-          <w:szCs w:val="20"/>
-          <w:lang w:val="en-CA"/>
-        </w:rPr>
-        <w:t>.......”....................</w:t>
-      </w:r>
-      <w:proofErr w:type="gramEnd"/>
-      <w:r>
-        <w:rPr>
-          <w:sz w:val="20"/>
-          <w:szCs w:val="20"/>
-          <w:lang w:val="en-CA"/>
-        </w:rPr>
-        <w:t xml:space="preserve">201… . </w:t>
-      </w:r>
-    </w:p>
-    <w:p>
-      <w:pPr>
-        <w:pStyle w:val="Default"/>
-        <w:spacing w:line="360" w:lineRule="auto"/>
-        <w:rPr>
-          <w:sz w:val="20"/>
-          <w:szCs w:val="20"/>
-          <w:lang w:val="en-CA"/>
-        </w:rPr>
-      </w:pPr>
-    </w:p>
-    <w:p>
-      <w:pPr>
-        <w:pStyle w:val="Default"/>
-        <w:spacing w:line="360" w:lineRule="auto"/>
-        <w:rPr>
-          <w:sz w:val="20"/>
-          <w:szCs w:val="20"/>
-          <w:lang w:val="en-CA"/>
-        </w:rPr>
-      </w:pPr>
-    </w:p>
-    <w:p>
-      <w:pPr>
-        <w:pStyle w:val="Default"/>
-        <w:spacing w:line="360" w:lineRule="auto"/>
-        <w:rPr>
-          <w:sz w:val="20"/>
-          <w:szCs w:val="20"/>
-          <w:lang w:val="en-CA"/>
-        </w:rPr>
-      </w:pPr>
-      <w:r>
-        <w:rPr>
-          <w:sz w:val="20"/>
-          <w:szCs w:val="20"/>
-          <w:lang w:val="en-CA"/>
-        </w:rPr>
         <w:t xml:space="preserve">Chairman of theses defence commission: ........................................................... </w:t>
       </w:r>
     </w:p>
@@ -1094,7 +1070,7 @@
         <w:br w:type="page"/>
       </w:r>
     </w:p>
-    <w:bookmarkStart w:id="0" w:name="_Toc29914742" w:displacedByCustomXml="next"/>
+    <w:bookmarkStart w:id="0" w:name="_Toc38992225" w:displacedByCustomXml="next"/>
     <w:sdt>
       <w:sdtPr>
         <w:rPr>
@@ -1137,7 +1113,7 @@
               <w:rFonts w:asciiTheme="minorHAnsi" w:eastAsiaTheme="minorEastAsia" w:hAnsiTheme="minorHAnsi"/>
               <w:noProof/>
               <w:sz w:val="22"/>
-              <w:lang w:val="et-EE" w:eastAsia="et-EE"/>
+              <w:lang w:val="en-US"/>
             </w:rPr>
           </w:pPr>
           <w:r>
@@ -1149,7 +1125,7 @@
           <w:r>
             <w:fldChar w:fldCharType="separate"/>
           </w:r>
-          <w:hyperlink w:anchor="_Toc29914742" w:history="1">
+          <w:hyperlink w:anchor="_Toc38992225" w:history="1">
             <w:r>
               <w:rPr>
                 <w:rStyle w:val="Hyperlink"/>
@@ -1176,7 +1152,7 @@
                 <w:noProof/>
                 <w:webHidden/>
               </w:rPr>
-              <w:instrText xml:space="preserve"> PAGEREF _Toc29914742 \h </w:instrText>
+              <w:instrText xml:space="preserve"> PAGEREF _Toc38992225 \h </w:instrText>
             </w:r>
             <w:r>
               <w:rPr>
@@ -1196,7 +1172,7 @@
                 <w:noProof/>
                 <w:webHidden/>
               </w:rPr>
-              <w:t>3</w:t>
+              <w:t>2</w:t>
             </w:r>
             <w:r>
               <w:rPr>
@@ -1214,10 +1190,10 @@
               <w:rFonts w:asciiTheme="minorHAnsi" w:eastAsiaTheme="minorEastAsia" w:hAnsiTheme="minorHAnsi"/>
               <w:noProof/>
               <w:sz w:val="22"/>
-              <w:lang w:val="et-EE" w:eastAsia="et-EE"/>
+              <w:lang w:val="en-US"/>
             </w:rPr>
           </w:pPr>
-          <w:hyperlink w:anchor="_Toc29914743" w:history="1">
+          <w:hyperlink w:anchor="_Toc38992226" w:history="1">
             <w:r>
               <w:rPr>
                 <w:rStyle w:val="Hyperlink"/>
@@ -1244,7 +1220,7 @@
                 <w:noProof/>
                 <w:webHidden/>
               </w:rPr>
-              <w:instrText xml:space="preserve"> PAGEREF _Toc29914743 \h </w:instrText>
+              <w:instrText xml:space="preserve"> PAGEREF _Toc38992226 \h </w:instrText>
             </w:r>
             <w:r>
               <w:rPr>
@@ -1264,7 +1240,7 @@
                 <w:noProof/>
                 <w:webHidden/>
               </w:rPr>
-              <w:t>5</w:t>
+              <w:t>4</w:t>
             </w:r>
             <w:r>
               <w:rPr>
@@ -1282,10 +1258,10 @@
               <w:rFonts w:asciiTheme="minorHAnsi" w:eastAsiaTheme="minorEastAsia" w:hAnsiTheme="minorHAnsi"/>
               <w:noProof/>
               <w:sz w:val="22"/>
-              <w:lang w:val="et-EE" w:eastAsia="et-EE"/>
+              <w:lang w:val="en-US"/>
             </w:rPr>
           </w:pPr>
-          <w:hyperlink w:anchor="_Toc29914744" w:history="1">
+          <w:hyperlink w:anchor="_Toc38992227" w:history="1">
             <w:r>
               <w:rPr>
                 <w:rStyle w:val="Hyperlink"/>
@@ -1312,7 +1288,7 @@
                 <w:noProof/>
                 <w:webHidden/>
               </w:rPr>
-              <w:instrText xml:space="preserve"> PAGEREF _Toc29914744 \h </w:instrText>
+              <w:instrText xml:space="preserve"> PAGEREF _Toc38992227 \h </w:instrText>
             </w:r>
             <w:r>
               <w:rPr>
@@ -1332,7 +1308,7 @@
                 <w:noProof/>
                 <w:webHidden/>
               </w:rPr>
-              <w:t>6</w:t>
+              <w:t>5</w:t>
             </w:r>
             <w:r>
               <w:rPr>
@@ -1350,10 +1326,10 @@
               <w:rFonts w:asciiTheme="minorHAnsi" w:eastAsiaTheme="minorEastAsia" w:hAnsiTheme="minorHAnsi"/>
               <w:noProof/>
               <w:sz w:val="22"/>
-              <w:lang w:val="et-EE" w:eastAsia="et-EE"/>
+              <w:lang w:val="en-US"/>
             </w:rPr>
           </w:pPr>
-          <w:hyperlink w:anchor="_Toc29914745" w:history="1">
+          <w:hyperlink w:anchor="_Toc38992228" w:history="1">
             <w:r>
               <w:rPr>
                 <w:rStyle w:val="Hyperlink"/>
@@ -1380,7 +1356,7 @@
                 <w:noProof/>
                 <w:webHidden/>
               </w:rPr>
-              <w:instrText xml:space="preserve"> PAGEREF _Toc29914745 \h </w:instrText>
+              <w:instrText xml:space="preserve"> PAGEREF _Toc38992228 \h </w:instrText>
             </w:r>
             <w:r>
               <w:rPr>
@@ -1400,78 +1376,7 @@
                 <w:noProof/>
                 <w:webHidden/>
               </w:rPr>
-              <w:t>7</w:t>
-            </w:r>
-            <w:r>
-              <w:rPr>
-                <w:noProof/>
-                <w:webHidden/>
-              </w:rPr>
-              <w:fldChar w:fldCharType="end"/>
-            </w:r>
-          </w:hyperlink>
-        </w:p>
-        <w:p>
-          <w:pPr>
-            <w:pStyle w:val="TOC2"/>
-            <w:tabs>
-              <w:tab w:val="right" w:leader="dot" w:pos="9016"/>
-            </w:tabs>
-            <w:rPr>
-              <w:rFonts w:asciiTheme="minorHAnsi" w:eastAsiaTheme="minorEastAsia" w:hAnsiTheme="minorHAnsi"/>
-              <w:noProof/>
-              <w:sz w:val="22"/>
-              <w:lang w:val="et-EE" w:eastAsia="et-EE"/>
-            </w:rPr>
-          </w:pPr>
-          <w:hyperlink w:anchor="_Toc29914746" w:history="1">
-            <w:r>
-              <w:rPr>
-                <w:rStyle w:val="Hyperlink"/>
-                <w:noProof/>
-              </w:rPr>
-              <w:t>OVERVIEW</w:t>
-            </w:r>
-            <w:r>
-              <w:rPr>
-                <w:noProof/>
-                <w:webHidden/>
-              </w:rPr>
-              <w:tab/>
-            </w:r>
-            <w:r>
-              <w:rPr>
-                <w:noProof/>
-                <w:webHidden/>
-              </w:rPr>
-              <w:fldChar w:fldCharType="begin"/>
-            </w:r>
-            <w:r>
-              <w:rPr>
-                <w:noProof/>
-                <w:webHidden/>
-              </w:rPr>
-              <w:instrText xml:space="preserve"> PAGEREF _Toc29914746 \h </w:instrText>
-            </w:r>
-            <w:r>
-              <w:rPr>
-                <w:noProof/>
-                <w:webHidden/>
-              </w:rPr>
-            </w:r>
-            <w:r>
-              <w:rPr>
-                <w:noProof/>
-                <w:webHidden/>
-              </w:rPr>
-              <w:fldChar w:fldCharType="separate"/>
-            </w:r>
-            <w:r>
-              <w:rPr>
-                <w:noProof/>
-                <w:webHidden/>
-              </w:rPr>
-              <w:t>7</w:t>
+              <w:t>6</w:t>
             </w:r>
             <w:r>
               <w:rPr>
@@ -1485,17 +1390,14 @@
         <w:p>
           <w:pPr>
             <w:pStyle w:val="TOC1"/>
-            <w:tabs>
-              <w:tab w:val="left" w:pos="440"/>
-            </w:tabs>
             <w:rPr>
               <w:rFonts w:asciiTheme="minorHAnsi" w:eastAsiaTheme="minorEastAsia" w:hAnsiTheme="minorHAnsi"/>
               <w:noProof/>
               <w:sz w:val="22"/>
-              <w:lang w:val="et-EE" w:eastAsia="et-EE"/>
+              <w:lang w:val="en-US"/>
             </w:rPr>
           </w:pPr>
-          <w:hyperlink w:anchor="_Toc29914747" w:history="1">
+          <w:hyperlink w:anchor="_Toc38992229" w:history="1">
             <w:r>
               <w:rPr>
                 <w:rStyle w:val="Hyperlink"/>
@@ -1505,29 +1407,27 @@
             </w:r>
             <w:r>
               <w:rPr>
-                <w:rFonts w:asciiTheme="minorHAnsi" w:eastAsiaTheme="minorEastAsia" w:hAnsiTheme="minorHAnsi"/>
-                <w:noProof/>
-                <w:sz w:val="22"/>
-                <w:lang w:val="et-EE" w:eastAsia="et-EE"/>
+                <w:rStyle w:val="Hyperlink"/>
+                <w:noProof/>
+              </w:rPr>
+              <w:t xml:space="preserve"> </w:t>
+            </w:r>
+            <w:r>
+              <w:rPr>
+                <w:rStyle w:val="Hyperlink"/>
+                <w:noProof/>
+              </w:rPr>
+              <w:t>LITERATURE OVERVIEW/ANALYSIS</w:t>
+            </w:r>
+            <w:r>
+              <w:rPr>
+                <w:noProof/>
+                <w:webHidden/>
               </w:rPr>
               <w:tab/>
             </w:r>
             <w:r>
               <w:rPr>
-                <w:rStyle w:val="Hyperlink"/>
-                <w:noProof/>
-              </w:rPr>
-              <w:t>LITERATURE OVERVIEW/ANALYSIS</w:t>
-            </w:r>
-            <w:r>
-              <w:rPr>
-                <w:noProof/>
-                <w:webHidden/>
-              </w:rPr>
-              <w:tab/>
-            </w:r>
-            <w:r>
-              <w:rPr>
                 <w:noProof/>
                 <w:webHidden/>
               </w:rPr>
@@ -1538,7 +1438,7 @@
                 <w:noProof/>
                 <w:webHidden/>
               </w:rPr>
-              <w:instrText xml:space="preserve"> PAGEREF _Toc29914747 \h </w:instrText>
+              <w:instrText xml:space="preserve"> PAGEREF _Toc38992229 \h </w:instrText>
             </w:r>
             <w:r>
               <w:rPr>
@@ -1558,7 +1458,7 @@
                 <w:noProof/>
                 <w:webHidden/>
               </w:rPr>
-              <w:t>8</w:t>
+              <w:t>7</w:t>
             </w:r>
             <w:r>
               <w:rPr>
@@ -1580,10 +1480,10 @@
               <w:rFonts w:asciiTheme="minorHAnsi" w:eastAsiaTheme="minorEastAsia" w:hAnsiTheme="minorHAnsi"/>
               <w:noProof/>
               <w:sz w:val="22"/>
-              <w:lang w:val="et-EE" w:eastAsia="et-EE"/>
+              <w:lang w:val="en-US"/>
             </w:rPr>
           </w:pPr>
-          <w:hyperlink w:anchor="_Toc29914748" w:history="1">
+          <w:hyperlink w:anchor="_Toc38992230" w:history="1">
             <w:r>
               <w:rPr>
                 <w:rStyle w:val="Hyperlink"/>
@@ -1596,7 +1496,7 @@
                 <w:rFonts w:asciiTheme="minorHAnsi" w:eastAsiaTheme="minorEastAsia" w:hAnsiTheme="minorHAnsi"/>
                 <w:noProof/>
                 <w:sz w:val="22"/>
-                <w:lang w:val="et-EE" w:eastAsia="et-EE"/>
+                <w:lang w:val="en-US"/>
               </w:rPr>
               <w:tab/>
             </w:r>
@@ -1626,7 +1526,7 @@
                 <w:noProof/>
                 <w:webHidden/>
               </w:rPr>
-              <w:instrText xml:space="preserve"> PAGEREF _Toc29914748 \h </w:instrText>
+              <w:instrText xml:space="preserve"> PAGEREF _Toc38992230 \h </w:instrText>
             </w:r>
             <w:r>
               <w:rPr>
@@ -1646,7 +1546,7 @@
                 <w:noProof/>
                 <w:webHidden/>
               </w:rPr>
-              <w:t>8</w:t>
+              <w:t>7</w:t>
             </w:r>
             <w:r>
               <w:rPr>
@@ -1668,10 +1568,10 @@
               <w:rFonts w:asciiTheme="minorHAnsi" w:eastAsiaTheme="minorEastAsia" w:hAnsiTheme="minorHAnsi"/>
               <w:noProof/>
               <w:sz w:val="22"/>
-              <w:lang w:val="et-EE" w:eastAsia="et-EE"/>
+              <w:lang w:val="en-US"/>
             </w:rPr>
           </w:pPr>
-          <w:hyperlink w:anchor="_Toc29914749" w:history="1">
+          <w:hyperlink w:anchor="_Toc38992231" w:history="1">
             <w:r>
               <w:rPr>
                 <w:rStyle w:val="Hyperlink"/>
@@ -1684,7 +1584,7 @@
                 <w:rFonts w:asciiTheme="minorHAnsi" w:eastAsiaTheme="minorEastAsia" w:hAnsiTheme="minorHAnsi"/>
                 <w:noProof/>
                 <w:sz w:val="22"/>
-                <w:lang w:val="et-EE" w:eastAsia="et-EE"/>
+                <w:lang w:val="en-US"/>
               </w:rPr>
               <w:tab/>
             </w:r>
@@ -1714,7 +1614,7 @@
                 <w:noProof/>
                 <w:webHidden/>
               </w:rPr>
-              <w:instrText xml:space="preserve"> PAGEREF _Toc29914749 \h </w:instrText>
+              <w:instrText xml:space="preserve"> PAGEREF _Toc38992231 \h </w:instrText>
             </w:r>
             <w:r>
               <w:rPr>
@@ -1734,7 +1634,7 @@
                 <w:noProof/>
                 <w:webHidden/>
               </w:rPr>
-              <w:t>9</w:t>
+              <w:t>8</w:t>
             </w:r>
             <w:r>
               <w:rPr>
@@ -1756,10 +1656,10 @@
               <w:rFonts w:asciiTheme="minorHAnsi" w:eastAsiaTheme="minorEastAsia" w:hAnsiTheme="minorHAnsi"/>
               <w:noProof/>
               <w:sz w:val="22"/>
-              <w:lang w:val="et-EE" w:eastAsia="et-EE"/>
+              <w:lang w:val="en-US"/>
             </w:rPr>
           </w:pPr>
-          <w:hyperlink w:anchor="_Toc29914750" w:history="1">
+          <w:hyperlink w:anchor="_Toc38992232" w:history="1">
             <w:r>
               <w:rPr>
                 <w:rStyle w:val="Hyperlink"/>
@@ -1772,7 +1672,7 @@
                 <w:rFonts w:asciiTheme="minorHAnsi" w:eastAsiaTheme="minorEastAsia" w:hAnsiTheme="minorHAnsi"/>
                 <w:noProof/>
                 <w:sz w:val="22"/>
-                <w:lang w:val="et-EE" w:eastAsia="et-EE"/>
+                <w:lang w:val="en-US"/>
               </w:rPr>
               <w:tab/>
             </w:r>
@@ -1802,7 +1702,7 @@
                 <w:noProof/>
                 <w:webHidden/>
               </w:rPr>
-              <w:instrText xml:space="preserve"> PAGEREF _Toc29914750 \h </w:instrText>
+              <w:instrText xml:space="preserve"> PAGEREF _Toc38992232 \h </w:instrText>
             </w:r>
             <w:r>
               <w:rPr>
@@ -1822,7 +1722,7 @@
                 <w:noProof/>
                 <w:webHidden/>
               </w:rPr>
-              <w:t>9</w:t>
+              <w:t>8</w:t>
             </w:r>
             <w:r>
               <w:rPr>
@@ -1844,10 +1744,10 @@
               <w:rFonts w:asciiTheme="minorHAnsi" w:eastAsiaTheme="minorEastAsia" w:hAnsiTheme="minorHAnsi"/>
               <w:noProof/>
               <w:sz w:val="22"/>
-              <w:lang w:val="et-EE" w:eastAsia="et-EE"/>
+              <w:lang w:val="en-US"/>
             </w:rPr>
           </w:pPr>
-          <w:hyperlink w:anchor="_Toc29914751" w:history="1">
+          <w:hyperlink w:anchor="_Toc38992233" w:history="1">
             <w:r>
               <w:rPr>
                 <w:rStyle w:val="Hyperlink"/>
@@ -1860,7 +1760,7 @@
                 <w:rFonts w:asciiTheme="minorHAnsi" w:eastAsiaTheme="minorEastAsia" w:hAnsiTheme="minorHAnsi"/>
                 <w:noProof/>
                 <w:sz w:val="22"/>
-                <w:lang w:val="et-EE" w:eastAsia="et-EE"/>
+                <w:lang w:val="en-US"/>
               </w:rPr>
               <w:tab/>
             </w:r>
@@ -1890,7 +1790,7 @@
                 <w:noProof/>
                 <w:webHidden/>
               </w:rPr>
-              <w:instrText xml:space="preserve"> PAGEREF _Toc29914751 \h </w:instrText>
+              <w:instrText xml:space="preserve"> PAGEREF _Toc38992233 \h </w:instrText>
             </w:r>
             <w:r>
               <w:rPr>
@@ -1910,7 +1810,7 @@
                 <w:noProof/>
                 <w:webHidden/>
               </w:rPr>
-              <w:t>9</w:t>
+              <w:t>8</w:t>
             </w:r>
             <w:r>
               <w:rPr>
@@ -1932,10 +1832,10 @@
               <w:rFonts w:asciiTheme="minorHAnsi" w:eastAsiaTheme="minorEastAsia" w:hAnsiTheme="minorHAnsi"/>
               <w:noProof/>
               <w:sz w:val="22"/>
-              <w:lang w:val="et-EE" w:eastAsia="et-EE"/>
+              <w:lang w:val="en-US"/>
             </w:rPr>
           </w:pPr>
-          <w:hyperlink w:anchor="_Toc29914752" w:history="1">
+          <w:hyperlink w:anchor="_Toc38992234" w:history="1">
             <w:r>
               <w:rPr>
                 <w:rStyle w:val="Hyperlink"/>
@@ -1948,7 +1848,7 @@
                 <w:rFonts w:asciiTheme="minorHAnsi" w:eastAsiaTheme="minorEastAsia" w:hAnsiTheme="minorHAnsi"/>
                 <w:noProof/>
                 <w:sz w:val="22"/>
-                <w:lang w:val="et-EE" w:eastAsia="et-EE"/>
+                <w:lang w:val="en-US"/>
               </w:rPr>
               <w:tab/>
             </w:r>
@@ -1978,7 +1878,7 @@
                 <w:noProof/>
                 <w:webHidden/>
               </w:rPr>
-              <w:instrText xml:space="preserve"> PAGEREF _Toc29914752 \h </w:instrText>
+              <w:instrText xml:space="preserve"> PAGEREF _Toc38992234 \h </w:instrText>
             </w:r>
             <w:r>
               <w:rPr>
@@ -1998,7 +1898,7 @@
                 <w:noProof/>
                 <w:webHidden/>
               </w:rPr>
-              <w:t>10</w:t>
+              <w:t>9</w:t>
             </w:r>
             <w:r>
               <w:rPr>
@@ -2012,17 +1912,14 @@
         <w:p>
           <w:pPr>
             <w:pStyle w:val="TOC1"/>
-            <w:tabs>
-              <w:tab w:val="left" w:pos="440"/>
-            </w:tabs>
             <w:rPr>
               <w:rFonts w:asciiTheme="minorHAnsi" w:eastAsiaTheme="minorEastAsia" w:hAnsiTheme="minorHAnsi"/>
               <w:noProof/>
               <w:sz w:val="22"/>
-              <w:lang w:val="et-EE" w:eastAsia="et-EE"/>
+              <w:lang w:val="en-US"/>
             </w:rPr>
           </w:pPr>
-          <w:hyperlink w:anchor="_Toc29914753" w:history="1">
+          <w:hyperlink w:anchor="_Toc38992235" w:history="1">
             <w:r>
               <w:rPr>
                 <w:rStyle w:val="Hyperlink"/>
@@ -2032,29 +1929,27 @@
             </w:r>
             <w:r>
               <w:rPr>
-                <w:rFonts w:asciiTheme="minorHAnsi" w:eastAsiaTheme="minorEastAsia" w:hAnsiTheme="minorHAnsi"/>
-                <w:noProof/>
-                <w:sz w:val="22"/>
-                <w:lang w:val="et-EE" w:eastAsia="et-EE"/>
+                <w:rStyle w:val="Hyperlink"/>
+                <w:noProof/>
+              </w:rPr>
+              <w:t xml:space="preserve"> </w:t>
+            </w:r>
+            <w:r>
+              <w:rPr>
+                <w:rStyle w:val="Hyperlink"/>
+                <w:noProof/>
+              </w:rPr>
+              <w:t>MACHINE VISION</w:t>
+            </w:r>
+            <w:r>
+              <w:rPr>
+                <w:noProof/>
+                <w:webHidden/>
               </w:rPr>
               <w:tab/>
             </w:r>
             <w:r>
               <w:rPr>
-                <w:rStyle w:val="Hyperlink"/>
-                <w:noProof/>
-              </w:rPr>
-              <w:t>MACHINE VISION</w:t>
-            </w:r>
-            <w:r>
-              <w:rPr>
-                <w:noProof/>
-                <w:webHidden/>
-              </w:rPr>
-              <w:tab/>
-            </w:r>
-            <w:r>
-              <w:rPr>
                 <w:noProof/>
                 <w:webHidden/>
               </w:rPr>
@@ -2065,7 +1960,7 @@
                 <w:noProof/>
                 <w:webHidden/>
               </w:rPr>
-              <w:instrText xml:space="preserve"> PAGEREF _Toc29914753 \h </w:instrText>
+              <w:instrText xml:space="preserve"> PAGEREF _Toc38992235 \h </w:instrText>
             </w:r>
             <w:r>
               <w:rPr>
@@ -2085,7 +1980,7 @@
                 <w:noProof/>
                 <w:webHidden/>
               </w:rPr>
-              <w:t>12</w:t>
+              <w:t>11</w:t>
             </w:r>
             <w:r>
               <w:rPr>
@@ -2107,10 +2002,10 @@
               <w:rFonts w:asciiTheme="minorHAnsi" w:eastAsiaTheme="minorEastAsia" w:hAnsiTheme="minorHAnsi"/>
               <w:noProof/>
               <w:sz w:val="22"/>
-              <w:lang w:val="et-EE" w:eastAsia="et-EE"/>
+              <w:lang w:val="en-US"/>
             </w:rPr>
           </w:pPr>
-          <w:hyperlink w:anchor="_Toc29914754" w:history="1">
+          <w:hyperlink w:anchor="_Toc38992236" w:history="1">
             <w:r>
               <w:rPr>
                 <w:rStyle w:val="Hyperlink"/>
@@ -2123,7 +2018,7 @@
                 <w:rFonts w:asciiTheme="minorHAnsi" w:eastAsiaTheme="minorEastAsia" w:hAnsiTheme="minorHAnsi"/>
                 <w:noProof/>
                 <w:sz w:val="22"/>
-                <w:lang w:val="et-EE" w:eastAsia="et-EE"/>
+                <w:lang w:val="en-US"/>
               </w:rPr>
               <w:tab/>
             </w:r>
@@ -2153,7 +2048,7 @@
                 <w:noProof/>
                 <w:webHidden/>
               </w:rPr>
-              <w:instrText xml:space="preserve"> PAGEREF _Toc29914754 \h </w:instrText>
+              <w:instrText xml:space="preserve"> PAGEREF _Toc38992236 \h </w:instrText>
             </w:r>
             <w:r>
               <w:rPr>
@@ -2173,7 +2068,7 @@
                 <w:noProof/>
                 <w:webHidden/>
               </w:rPr>
-              <w:t>12</w:t>
+              <w:t>11</w:t>
             </w:r>
             <w:r>
               <w:rPr>
@@ -2195,10 +2090,10 @@
               <w:rFonts w:asciiTheme="minorHAnsi" w:eastAsiaTheme="minorEastAsia" w:hAnsiTheme="minorHAnsi"/>
               <w:noProof/>
               <w:sz w:val="22"/>
-              <w:lang w:val="et-EE" w:eastAsia="et-EE"/>
+              <w:lang w:val="en-US"/>
             </w:rPr>
           </w:pPr>
-          <w:hyperlink w:anchor="_Toc29914755" w:history="1">
+          <w:hyperlink w:anchor="_Toc38992237" w:history="1">
             <w:r>
               <w:rPr>
                 <w:rStyle w:val="Hyperlink"/>
@@ -2211,7 +2106,7 @@
                 <w:rFonts w:asciiTheme="minorHAnsi" w:eastAsiaTheme="minorEastAsia" w:hAnsiTheme="minorHAnsi"/>
                 <w:noProof/>
                 <w:sz w:val="22"/>
-                <w:lang w:val="et-EE" w:eastAsia="et-EE"/>
+                <w:lang w:val="en-US"/>
               </w:rPr>
               <w:tab/>
             </w:r>
@@ -2241,7 +2136,7 @@
                 <w:noProof/>
                 <w:webHidden/>
               </w:rPr>
-              <w:instrText xml:space="preserve"> PAGEREF _Toc29914755 \h </w:instrText>
+              <w:instrText xml:space="preserve"> PAGEREF _Toc38992237 \h </w:instrText>
             </w:r>
             <w:r>
               <w:rPr>
@@ -2261,7 +2156,7 @@
                 <w:noProof/>
                 <w:webHidden/>
               </w:rPr>
-              <w:t>12</w:t>
+              <w:t>11</w:t>
             </w:r>
             <w:r>
               <w:rPr>
@@ -2275,17 +2170,14 @@
         <w:p>
           <w:pPr>
             <w:pStyle w:val="TOC1"/>
-            <w:tabs>
-              <w:tab w:val="left" w:pos="440"/>
-            </w:tabs>
             <w:rPr>
               <w:rFonts w:asciiTheme="minorHAnsi" w:eastAsiaTheme="minorEastAsia" w:hAnsiTheme="minorHAnsi"/>
               <w:noProof/>
               <w:sz w:val="22"/>
-              <w:lang w:val="et-EE" w:eastAsia="et-EE"/>
+              <w:lang w:val="en-US"/>
             </w:rPr>
           </w:pPr>
-          <w:hyperlink w:anchor="_Toc29914756" w:history="1">
+          <w:hyperlink w:anchor="_Toc38992238" w:history="1">
             <w:r>
               <w:rPr>
                 <w:rStyle w:val="Hyperlink"/>
@@ -2295,29 +2187,27 @@
             </w:r>
             <w:r>
               <w:rPr>
-                <w:rFonts w:asciiTheme="minorHAnsi" w:eastAsiaTheme="minorEastAsia" w:hAnsiTheme="minorHAnsi"/>
-                <w:noProof/>
-                <w:sz w:val="22"/>
-                <w:lang w:val="et-EE" w:eastAsia="et-EE"/>
+                <w:rStyle w:val="Hyperlink"/>
+                <w:noProof/>
+              </w:rPr>
+              <w:t xml:space="preserve"> </w:t>
+            </w:r>
+            <w:r>
+              <w:rPr>
+                <w:rStyle w:val="Hyperlink"/>
+                <w:noProof/>
+              </w:rPr>
+              <w:t>COORDINATE TRANSFORMATION</w:t>
+            </w:r>
+            <w:r>
+              <w:rPr>
+                <w:noProof/>
+                <w:webHidden/>
               </w:rPr>
               <w:tab/>
             </w:r>
             <w:r>
               <w:rPr>
-                <w:rStyle w:val="Hyperlink"/>
-                <w:noProof/>
-              </w:rPr>
-              <w:t>COORDINATE TRANSFORMATION</w:t>
-            </w:r>
-            <w:r>
-              <w:rPr>
-                <w:noProof/>
-                <w:webHidden/>
-              </w:rPr>
-              <w:tab/>
-            </w:r>
-            <w:r>
-              <w:rPr>
                 <w:noProof/>
                 <w:webHidden/>
               </w:rPr>
@@ -2328,7 +2218,7 @@
                 <w:noProof/>
                 <w:webHidden/>
               </w:rPr>
-              <w:instrText xml:space="preserve"> PAGEREF _Toc29914756 \h </w:instrText>
+              <w:instrText xml:space="preserve"> PAGEREF _Toc38992238 \h </w:instrText>
             </w:r>
             <w:r>
               <w:rPr>
@@ -2348,7 +2238,7 @@
                 <w:noProof/>
                 <w:webHidden/>
               </w:rPr>
-              <w:t>13</w:t>
+              <w:t>12</w:t>
             </w:r>
             <w:r>
               <w:rPr>
@@ -2370,10 +2260,10 @@
               <w:rFonts w:asciiTheme="minorHAnsi" w:eastAsiaTheme="minorEastAsia" w:hAnsiTheme="minorHAnsi"/>
               <w:noProof/>
               <w:sz w:val="22"/>
-              <w:lang w:val="et-EE" w:eastAsia="et-EE"/>
+              <w:lang w:val="en-US"/>
             </w:rPr>
           </w:pPr>
-          <w:hyperlink w:anchor="_Toc29914757" w:history="1">
+          <w:hyperlink w:anchor="_Toc38992239" w:history="1">
             <w:r>
               <w:rPr>
                 <w:rStyle w:val="Hyperlink"/>
@@ -2386,7 +2276,7 @@
                 <w:rFonts w:asciiTheme="minorHAnsi" w:eastAsiaTheme="minorEastAsia" w:hAnsiTheme="minorHAnsi"/>
                 <w:noProof/>
                 <w:sz w:val="22"/>
-                <w:lang w:val="et-EE" w:eastAsia="et-EE"/>
+                <w:lang w:val="en-US"/>
               </w:rPr>
               <w:tab/>
             </w:r>
@@ -2416,7 +2306,7 @@
                 <w:noProof/>
                 <w:webHidden/>
               </w:rPr>
-              <w:instrText xml:space="preserve"> PAGEREF _Toc29914757 \h </w:instrText>
+              <w:instrText xml:space="preserve"> PAGEREF _Toc38992239 \h </w:instrText>
             </w:r>
             <w:r>
               <w:rPr>
@@ -2436,7 +2326,7 @@
                 <w:noProof/>
                 <w:webHidden/>
               </w:rPr>
-              <w:t>13</w:t>
+              <w:t>12</w:t>
             </w:r>
             <w:r>
               <w:rPr>
@@ -2458,10 +2348,10 @@
               <w:rFonts w:asciiTheme="minorHAnsi" w:eastAsiaTheme="minorEastAsia" w:hAnsiTheme="minorHAnsi"/>
               <w:noProof/>
               <w:sz w:val="22"/>
-              <w:lang w:val="et-EE" w:eastAsia="et-EE"/>
+              <w:lang w:val="en-US"/>
             </w:rPr>
           </w:pPr>
-          <w:hyperlink w:anchor="_Toc29914758" w:history="1">
+          <w:hyperlink w:anchor="_Toc38992240" w:history="1">
             <w:r>
               <w:rPr>
                 <w:rStyle w:val="Hyperlink"/>
@@ -2474,7 +2364,7 @@
                 <w:rFonts w:asciiTheme="minorHAnsi" w:eastAsiaTheme="minorEastAsia" w:hAnsiTheme="minorHAnsi"/>
                 <w:noProof/>
                 <w:sz w:val="22"/>
-                <w:lang w:val="et-EE" w:eastAsia="et-EE"/>
+                <w:lang w:val="en-US"/>
               </w:rPr>
               <w:tab/>
             </w:r>
@@ -2504,7 +2394,7 @@
                 <w:noProof/>
                 <w:webHidden/>
               </w:rPr>
-              <w:instrText xml:space="preserve"> PAGEREF _Toc29914758 \h </w:instrText>
+              <w:instrText xml:space="preserve"> PAGEREF _Toc38992240 \h </w:instrText>
             </w:r>
             <w:r>
               <w:rPr>
@@ -2524,7 +2414,7 @@
                 <w:noProof/>
                 <w:webHidden/>
               </w:rPr>
-              <w:t>13</w:t>
+              <w:t>12</w:t>
             </w:r>
             <w:r>
               <w:rPr>
@@ -2538,17 +2428,14 @@
         <w:p>
           <w:pPr>
             <w:pStyle w:val="TOC1"/>
-            <w:tabs>
-              <w:tab w:val="left" w:pos="440"/>
-            </w:tabs>
             <w:rPr>
               <w:rFonts w:asciiTheme="minorHAnsi" w:eastAsiaTheme="minorEastAsia" w:hAnsiTheme="minorHAnsi"/>
               <w:noProof/>
               <w:sz w:val="22"/>
-              <w:lang w:val="et-EE" w:eastAsia="et-EE"/>
+              <w:lang w:val="en-US"/>
             </w:rPr>
           </w:pPr>
-          <w:hyperlink w:anchor="_Toc29914759" w:history="1">
+          <w:hyperlink w:anchor="_Toc38992241" w:history="1">
             <w:r>
               <w:rPr>
                 <w:rStyle w:val="Hyperlink"/>
@@ -2558,29 +2445,27 @@
             </w:r>
             <w:r>
               <w:rPr>
-                <w:rFonts w:asciiTheme="minorHAnsi" w:eastAsiaTheme="minorEastAsia" w:hAnsiTheme="minorHAnsi"/>
-                <w:noProof/>
-                <w:sz w:val="22"/>
-                <w:lang w:val="et-EE" w:eastAsia="et-EE"/>
+                <w:rStyle w:val="Hyperlink"/>
+                <w:noProof/>
+              </w:rPr>
+              <w:t xml:space="preserve"> </w:t>
+            </w:r>
+            <w:r>
+              <w:rPr>
+                <w:rStyle w:val="Hyperlink"/>
+                <w:noProof/>
+              </w:rPr>
+              <w:t>MECHANICAL DESIGN</w:t>
+            </w:r>
+            <w:r>
+              <w:rPr>
+                <w:noProof/>
+                <w:webHidden/>
               </w:rPr>
               <w:tab/>
             </w:r>
             <w:r>
               <w:rPr>
-                <w:rStyle w:val="Hyperlink"/>
-                <w:noProof/>
-              </w:rPr>
-              <w:t>MECHANICAL DESIGN</w:t>
-            </w:r>
-            <w:r>
-              <w:rPr>
-                <w:noProof/>
-                <w:webHidden/>
-              </w:rPr>
-              <w:tab/>
-            </w:r>
-            <w:r>
-              <w:rPr>
                 <w:noProof/>
                 <w:webHidden/>
               </w:rPr>
@@ -2591,7 +2476,7 @@
                 <w:noProof/>
                 <w:webHidden/>
               </w:rPr>
-              <w:instrText xml:space="preserve"> PAGEREF _Toc29914759 \h </w:instrText>
+              <w:instrText xml:space="preserve"> PAGEREF _Toc38992241 \h </w:instrText>
             </w:r>
             <w:r>
               <w:rPr>
@@ -2611,7 +2496,7 @@
                 <w:noProof/>
                 <w:webHidden/>
               </w:rPr>
-              <w:t>14</w:t>
+              <w:t>13</w:t>
             </w:r>
             <w:r>
               <w:rPr>
@@ -2633,10 +2518,10 @@
               <w:rFonts w:asciiTheme="minorHAnsi" w:eastAsiaTheme="minorEastAsia" w:hAnsiTheme="minorHAnsi"/>
               <w:noProof/>
               <w:sz w:val="22"/>
-              <w:lang w:val="et-EE" w:eastAsia="et-EE"/>
+              <w:lang w:val="en-US"/>
             </w:rPr>
           </w:pPr>
-          <w:hyperlink w:anchor="_Toc29914760" w:history="1">
+          <w:hyperlink w:anchor="_Toc38992242" w:history="1">
             <w:r>
               <w:rPr>
                 <w:rStyle w:val="Hyperlink"/>
@@ -2649,7 +2534,7 @@
                 <w:rFonts w:asciiTheme="minorHAnsi" w:eastAsiaTheme="minorEastAsia" w:hAnsiTheme="minorHAnsi"/>
                 <w:noProof/>
                 <w:sz w:val="22"/>
-                <w:lang w:val="et-EE" w:eastAsia="et-EE"/>
+                <w:lang w:val="en-US"/>
               </w:rPr>
               <w:tab/>
             </w:r>
@@ -2679,7 +2564,7 @@
                 <w:noProof/>
                 <w:webHidden/>
               </w:rPr>
-              <w:instrText xml:space="preserve"> PAGEREF _Toc29914760 \h </w:instrText>
+              <w:instrText xml:space="preserve"> PAGEREF _Toc38992242 \h </w:instrText>
             </w:r>
             <w:r>
               <w:rPr>
@@ -2699,7 +2584,7 @@
                 <w:noProof/>
                 <w:webHidden/>
               </w:rPr>
-              <w:t>14</w:t>
+              <w:t>13</w:t>
             </w:r>
             <w:r>
               <w:rPr>
@@ -2721,10 +2606,10 @@
               <w:rFonts w:asciiTheme="minorHAnsi" w:eastAsiaTheme="minorEastAsia" w:hAnsiTheme="minorHAnsi"/>
               <w:noProof/>
               <w:sz w:val="22"/>
-              <w:lang w:val="et-EE" w:eastAsia="et-EE"/>
+              <w:lang w:val="en-US"/>
             </w:rPr>
           </w:pPr>
-          <w:hyperlink w:anchor="_Toc29914761" w:history="1">
+          <w:hyperlink w:anchor="_Toc38992243" w:history="1">
             <w:r>
               <w:rPr>
                 <w:rStyle w:val="Hyperlink"/>
@@ -2737,7 +2622,7 @@
                 <w:rFonts w:asciiTheme="minorHAnsi" w:eastAsiaTheme="minorEastAsia" w:hAnsiTheme="minorHAnsi"/>
                 <w:noProof/>
                 <w:sz w:val="22"/>
-                <w:lang w:val="et-EE" w:eastAsia="et-EE"/>
+                <w:lang w:val="en-US"/>
               </w:rPr>
               <w:tab/>
             </w:r>
@@ -2767,7 +2652,7 @@
                 <w:noProof/>
                 <w:webHidden/>
               </w:rPr>
-              <w:instrText xml:space="preserve"> PAGEREF _Toc29914761 \h </w:instrText>
+              <w:instrText xml:space="preserve"> PAGEREF _Toc38992243 \h </w:instrText>
             </w:r>
             <w:r>
               <w:rPr>
@@ -2787,7 +2672,7 @@
                 <w:noProof/>
                 <w:webHidden/>
               </w:rPr>
-              <w:t>14</w:t>
+              <w:t>13</w:t>
             </w:r>
             <w:r>
               <w:rPr>
@@ -2801,17 +2686,14 @@
         <w:p>
           <w:pPr>
             <w:pStyle w:val="TOC1"/>
-            <w:tabs>
-              <w:tab w:val="left" w:pos="440"/>
-            </w:tabs>
             <w:rPr>
               <w:rFonts w:asciiTheme="minorHAnsi" w:eastAsiaTheme="minorEastAsia" w:hAnsiTheme="minorHAnsi"/>
               <w:noProof/>
               <w:sz w:val="22"/>
-              <w:lang w:val="et-EE" w:eastAsia="et-EE"/>
+              <w:lang w:val="en-US"/>
             </w:rPr>
           </w:pPr>
-          <w:hyperlink w:anchor="_Toc29914762" w:history="1">
+          <w:hyperlink w:anchor="_Toc38992244" w:history="1">
             <w:r>
               <w:rPr>
                 <w:rStyle w:val="Hyperlink"/>
@@ -2821,29 +2703,27 @@
             </w:r>
             <w:r>
               <w:rPr>
-                <w:rFonts w:asciiTheme="minorHAnsi" w:eastAsiaTheme="minorEastAsia" w:hAnsiTheme="minorHAnsi"/>
-                <w:noProof/>
-                <w:sz w:val="22"/>
-                <w:lang w:val="et-EE" w:eastAsia="et-EE"/>
+                <w:rStyle w:val="Hyperlink"/>
+                <w:noProof/>
+              </w:rPr>
+              <w:t xml:space="preserve"> </w:t>
+            </w:r>
+            <w:r>
+              <w:rPr>
+                <w:rStyle w:val="Hyperlink"/>
+                <w:noProof/>
+              </w:rPr>
+              <w:t>FINAL IMPLEMENTATION</w:t>
+            </w:r>
+            <w:r>
+              <w:rPr>
+                <w:noProof/>
+                <w:webHidden/>
               </w:rPr>
               <w:tab/>
             </w:r>
             <w:r>
               <w:rPr>
-                <w:rStyle w:val="Hyperlink"/>
-                <w:noProof/>
-              </w:rPr>
-              <w:t>FINAL IMPLEMENTATION</w:t>
-            </w:r>
-            <w:r>
-              <w:rPr>
-                <w:noProof/>
-                <w:webHidden/>
-              </w:rPr>
-              <w:tab/>
-            </w:r>
-            <w:r>
-              <w:rPr>
                 <w:noProof/>
                 <w:webHidden/>
               </w:rPr>
@@ -2854,7 +2734,7 @@
                 <w:noProof/>
                 <w:webHidden/>
               </w:rPr>
-              <w:instrText xml:space="preserve"> PAGEREF _Toc29914762 \h </w:instrText>
+              <w:instrText xml:space="preserve"> PAGEREF _Toc38992244 \h </w:instrText>
             </w:r>
             <w:r>
               <w:rPr>
@@ -2874,7 +2754,7 @@
                 <w:noProof/>
                 <w:webHidden/>
               </w:rPr>
-              <w:t>15</w:t>
+              <w:t>14</w:t>
             </w:r>
             <w:r>
               <w:rPr>
@@ -2888,17 +2768,14 @@
         <w:p>
           <w:pPr>
             <w:pStyle w:val="TOC1"/>
-            <w:tabs>
-              <w:tab w:val="left" w:pos="440"/>
-            </w:tabs>
             <w:rPr>
               <w:rFonts w:asciiTheme="minorHAnsi" w:eastAsiaTheme="minorEastAsia" w:hAnsiTheme="minorHAnsi"/>
               <w:noProof/>
               <w:sz w:val="22"/>
-              <w:lang w:val="et-EE" w:eastAsia="et-EE"/>
+              <w:lang w:val="en-US"/>
             </w:rPr>
           </w:pPr>
-          <w:hyperlink w:anchor="_Toc29914763" w:history="1">
+          <w:hyperlink w:anchor="_Toc38992245" w:history="1">
             <w:r>
               <w:rPr>
                 <w:rStyle w:val="Hyperlink"/>
@@ -2908,29 +2785,27 @@
             </w:r>
             <w:r>
               <w:rPr>
-                <w:rFonts w:asciiTheme="minorHAnsi" w:eastAsiaTheme="minorEastAsia" w:hAnsiTheme="minorHAnsi"/>
-                <w:noProof/>
-                <w:sz w:val="22"/>
-                <w:lang w:val="et-EE" w:eastAsia="et-EE"/>
+                <w:rStyle w:val="Hyperlink"/>
+                <w:noProof/>
+              </w:rPr>
+              <w:t xml:space="preserve"> </w:t>
+            </w:r>
+            <w:r>
+              <w:rPr>
+                <w:rStyle w:val="Hyperlink"/>
+                <w:noProof/>
+              </w:rPr>
+              <w:t>TESTING</w:t>
+            </w:r>
+            <w:r>
+              <w:rPr>
+                <w:noProof/>
+                <w:webHidden/>
               </w:rPr>
               <w:tab/>
             </w:r>
             <w:r>
               <w:rPr>
-                <w:rStyle w:val="Hyperlink"/>
-                <w:noProof/>
-              </w:rPr>
-              <w:t>TESTING</w:t>
-            </w:r>
-            <w:r>
-              <w:rPr>
-                <w:noProof/>
-                <w:webHidden/>
-              </w:rPr>
-              <w:tab/>
-            </w:r>
-            <w:r>
-              <w:rPr>
                 <w:noProof/>
                 <w:webHidden/>
               </w:rPr>
@@ -2941,7 +2816,7 @@
                 <w:noProof/>
                 <w:webHidden/>
               </w:rPr>
-              <w:instrText xml:space="preserve"> PAGEREF _Toc29914763 \h </w:instrText>
+              <w:instrText xml:space="preserve"> PAGEREF _Toc38992245 \h </w:instrText>
             </w:r>
             <w:r>
               <w:rPr>
@@ -2961,7 +2836,7 @@
                 <w:noProof/>
                 <w:webHidden/>
               </w:rPr>
-              <w:t>16</w:t>
+              <w:t>15</w:t>
             </w:r>
             <w:r>
               <w:rPr>
@@ -2975,17 +2850,14 @@
         <w:p>
           <w:pPr>
             <w:pStyle w:val="TOC1"/>
-            <w:tabs>
-              <w:tab w:val="left" w:pos="440"/>
-            </w:tabs>
             <w:rPr>
               <w:rFonts w:asciiTheme="minorHAnsi" w:eastAsiaTheme="minorEastAsia" w:hAnsiTheme="minorHAnsi"/>
               <w:noProof/>
               <w:sz w:val="22"/>
-              <w:lang w:val="et-EE" w:eastAsia="et-EE"/>
+              <w:lang w:val="en-US"/>
             </w:rPr>
           </w:pPr>
-          <w:hyperlink w:anchor="_Toc29914764" w:history="1">
+          <w:hyperlink w:anchor="_Toc38992246" w:history="1">
             <w:r>
               <w:rPr>
                 <w:rStyle w:val="Hyperlink"/>
@@ -2995,29 +2867,27 @@
             </w:r>
             <w:r>
               <w:rPr>
-                <w:rFonts w:asciiTheme="minorHAnsi" w:eastAsiaTheme="minorEastAsia" w:hAnsiTheme="minorHAnsi"/>
-                <w:noProof/>
-                <w:sz w:val="22"/>
-                <w:lang w:val="et-EE" w:eastAsia="et-EE"/>
+                <w:rStyle w:val="Hyperlink"/>
+                <w:noProof/>
+              </w:rPr>
+              <w:t xml:space="preserve"> </w:t>
+            </w:r>
+            <w:r>
+              <w:rPr>
+                <w:rStyle w:val="Hyperlink"/>
+                <w:noProof/>
+              </w:rPr>
+              <w:t>CONCLUSION</w:t>
+            </w:r>
+            <w:r>
+              <w:rPr>
+                <w:noProof/>
+                <w:webHidden/>
               </w:rPr>
               <w:tab/>
             </w:r>
             <w:r>
               <w:rPr>
-                <w:rStyle w:val="Hyperlink"/>
-                <w:noProof/>
-              </w:rPr>
-              <w:t>CONCLUSION</w:t>
-            </w:r>
-            <w:r>
-              <w:rPr>
-                <w:noProof/>
-                <w:webHidden/>
-              </w:rPr>
-              <w:tab/>
-            </w:r>
-            <w:r>
-              <w:rPr>
                 <w:noProof/>
                 <w:webHidden/>
               </w:rPr>
@@ -3028,7 +2898,7 @@
                 <w:noProof/>
                 <w:webHidden/>
               </w:rPr>
-              <w:instrText xml:space="preserve"> PAGEREF _Toc29914764 \h </w:instrText>
+              <w:instrText xml:space="preserve"> PAGEREF _Toc38992246 \h </w:instrText>
             </w:r>
             <w:r>
               <w:rPr>
@@ -3048,7 +2918,7 @@
                 <w:noProof/>
                 <w:webHidden/>
               </w:rPr>
-              <w:t>17</w:t>
+              <w:t>16</w:t>
             </w:r>
             <w:r>
               <w:rPr>
@@ -3094,7 +2964,7 @@
           <w:numId w:val="0"/>
         </w:numPr>
       </w:pPr>
-      <w:bookmarkStart w:id="1" w:name="_Toc29914743"/>
+      <w:bookmarkStart w:id="1" w:name="_Toc38992226"/>
       <w:r>
         <w:lastRenderedPageBreak/>
         <w:t>PREFACE</w:t>
@@ -3122,15 +2992,18 @@
           <w:numId w:val="0"/>
         </w:numPr>
       </w:pPr>
-      <w:bookmarkStart w:id="2" w:name="_Toc29914744"/>
+      <w:bookmarkStart w:id="2" w:name="_Toc38992227"/>
       <w:r>
         <w:lastRenderedPageBreak/>
         <w:t>PREFACE IN ESTONIAN LANGUAGE</w:t>
       </w:r>
       <w:bookmarkEnd w:id="2"/>
     </w:p>
-    <w:p/>
-    <w:p>
+    <w:p>
+      <w:pPr>
+        <w:spacing w:before="0" w:after="160" w:line="259" w:lineRule="auto"/>
+        <w:jc w:val="left"/>
+      </w:pPr>
       <w:r>
         <w:br w:type="page"/>
       </w:r>
@@ -3143,7 +3016,7 @@
           <w:numId w:val="0"/>
         </w:numPr>
       </w:pPr>
-      <w:bookmarkStart w:id="3" w:name="_Toc29914745"/>
+      <w:bookmarkStart w:id="3" w:name="_Toc38992228"/>
       <w:r>
         <w:lastRenderedPageBreak/>
         <w:t>INTRODUCTION</w:t>
@@ -3151,23 +3024,32 @@
       <w:bookmarkEnd w:id="3"/>
     </w:p>
     <w:p>
-      <w:pPr>
-        <w:pStyle w:val="Heading2"/>
-        <w:numPr>
-          <w:ilvl w:val="0"/>
-          <w:numId w:val="0"/>
-        </w:numPr>
-        <w:ind w:left="360"/>
-      </w:pPr>
-      <w:bookmarkStart w:id="4" w:name="_Toc29914746"/>
-      <w:r>
-        <w:t>OVERVIEW</w:t>
-      </w:r>
-      <w:bookmarkEnd w:id="4"/>
-    </w:p>
-    <w:p>
-      <w:r>
-        <w:t xml:space="preserve">An unmanned aerial vehicle is an aircraft without a human pilot on board and </w:t>
+      <w:r>
+        <w:t>An unmanned aerial vehicle</w:t>
+      </w:r>
+      <w:r>
+        <w:t xml:space="preserve"> (UAV</w:t>
+      </w:r>
+      <w:r>
+        <w:fldChar w:fldCharType="begin"/>
+      </w:r>
+      <w:r>
+        <w:instrText xml:space="preserve"> TA \l "</w:instrText>
+      </w:r>
+      <w:r>
+        <w:instrText>UAV : Unmanned Aerial Vehicle</w:instrText>
+      </w:r>
+      <w:r>
+        <w:instrText xml:space="preserve">" \s "UAV" \c 1 </w:instrText>
+      </w:r>
+      <w:r>
+        <w:fldChar w:fldCharType="end"/>
+      </w:r>
+      <w:r>
+        <w:t>)</w:t>
+      </w:r>
+      <w:r>
+        <w:t xml:space="preserve"> is an aircraft without a human pilot on board and </w:t>
       </w:r>
       <w:r>
         <w:t>can also be referred to as a Drone</w:t>
@@ -3183,7 +3065,6 @@
           <w:id w:val="2005317980"/>
           <w:citation/>
         </w:sdtPr>
-        <w:sdtEndPr/>
         <w:sdtContent>
           <w:r>
             <w:fldChar w:fldCharType="begin"/>
@@ -3225,7 +3106,6 @@
           <w:id w:val="345986008"/>
           <w:citation/>
         </w:sdtPr>
-        <w:sdtEndPr/>
         <w:sdtContent>
           <w:r>
             <w:fldChar w:fldCharType="begin"/>
@@ -3260,7 +3140,6 @@
           <w:id w:val="1568150237"/>
           <w:citation/>
         </w:sdtPr>
-        <w:sdtEndPr/>
         <w:sdtContent>
           <w:r>
             <w:fldChar w:fldCharType="begin"/>
@@ -3290,7 +3169,6 @@
           <w:id w:val="1131739703"/>
           <w:citation/>
         </w:sdtPr>
-        <w:sdtEndPr/>
         <w:sdtContent>
           <w:r>
             <w:fldChar w:fldCharType="begin"/>
@@ -3326,7 +3204,6 @@
           <w:id w:val="-324590168"/>
           <w:citation/>
         </w:sdtPr>
-        <w:sdtEndPr/>
         <w:sdtContent>
           <w:r>
             <w:fldChar w:fldCharType="begin"/>
@@ -3352,7 +3229,6 @@
         <w:t xml:space="preserve"> and general maintenance however the precision of automated landing systems does not allow us to create a reliable automated payload delivery system. </w:t>
       </w:r>
     </w:p>
-    <w:p/>
     <w:p>
       <w:pPr>
         <w:spacing w:before="0" w:after="160" w:line="259" w:lineRule="auto"/>
@@ -3373,22 +3249,22 @@
       <w:pPr>
         <w:pStyle w:val="Heading1"/>
       </w:pPr>
-      <w:bookmarkStart w:id="5" w:name="_Toc29914747"/>
+      <w:bookmarkStart w:id="4" w:name="_Toc38992229"/>
       <w:r>
         <w:lastRenderedPageBreak/>
         <w:t>LITERATURE OVERVIEW/ANALYSIS</w:t>
       </w:r>
+      <w:bookmarkEnd w:id="4"/>
+    </w:p>
+    <w:p>
+      <w:pPr>
+        <w:pStyle w:val="Heading2"/>
+      </w:pPr>
+      <w:bookmarkStart w:id="5" w:name="_Toc38992230"/>
+      <w:r>
+        <w:t>Existing Solutions</w:t>
+      </w:r>
       <w:bookmarkEnd w:id="5"/>
-    </w:p>
-    <w:p>
-      <w:pPr>
-        <w:pStyle w:val="Heading2"/>
-      </w:pPr>
-      <w:bookmarkStart w:id="6" w:name="_Toc29914748"/>
-      <w:r>
-        <w:t>Existing Solutions</w:t>
-      </w:r>
-      <w:bookmarkEnd w:id="6"/>
     </w:p>
     <w:p>
       <w:r>
@@ -3399,7 +3275,6 @@
           <w:id w:val="1941795994"/>
           <w:citation/>
         </w:sdtPr>
-        <w:sdtEndPr/>
         <w:sdtContent>
           <w:r>
             <w:fldChar w:fldCharType="begin"/>
@@ -3440,7 +3315,6 @@
           <w:id w:val="12733502"/>
           <w:citation/>
         </w:sdtPr>
-        <w:sdtEndPr/>
         <w:sdtContent>
           <w:r>
             <w:fldChar w:fldCharType="begin"/>
@@ -3481,7 +3355,6 @@
           <w:id w:val="-1285269236"/>
           <w:citation/>
         </w:sdtPr>
-        <w:sdtEndPr/>
         <w:sdtContent>
           <w:r>
             <w:fldChar w:fldCharType="begin"/>
@@ -3522,7 +3395,6 @@
           <w:id w:val="1696887751"/>
           <w:citation/>
         </w:sdtPr>
-        <w:sdtEndPr/>
         <w:sdtContent>
           <w:r>
             <w:fldChar w:fldCharType="begin"/>
@@ -3552,7 +3424,6 @@
           <w:id w:val="1975243895"/>
           <w:citation/>
         </w:sdtPr>
-        <w:sdtEndPr/>
         <w:sdtContent>
           <w:r>
             <w:fldChar w:fldCharType="begin"/>
@@ -3591,12 +3462,12 @@
       <w:pPr>
         <w:pStyle w:val="Heading2"/>
       </w:pPr>
-      <w:bookmarkStart w:id="7" w:name="_Toc29914749"/>
+      <w:bookmarkStart w:id="6" w:name="_Toc38992231"/>
       <w:r>
         <w:lastRenderedPageBreak/>
         <w:t>Thesis Objective</w:t>
       </w:r>
-      <w:bookmarkEnd w:id="7"/>
+      <w:bookmarkEnd w:id="6"/>
     </w:p>
     <w:p>
       <w:pPr>
@@ -3609,42 +3480,48 @@
         </w:rPr>
       </w:pPr>
       <w:r>
-        <w:t>The objective of this thesis is to create a system that will employ a robotic arm and a camera or set of cameras, in order to detect a drone with its payload in 3d space. Then after translating its position to mechanical movement, the robot arm will grasp the drone, with the use of its grip, by a custom-made bracket, that will also serve as a reference point. Finally, the robotic arm will move the drone to a predefined location in a safe manner that will not compromise the structural integrity of the drone and the payload.</w:t>
+        <w:t>The objective of this thesis is to create a system that will employ a robotic arm and a camera or set of cameras, in order to detect a drone with its payload in 3d space. Then after translating its position to mechanical movement, the robot arm will grasp the drone, with the use of its grip, by a custom-made bracket, that will also serve as a reference point.</w:t>
+      </w:r>
+      <w:r>
+        <w:t xml:space="preserve"> The bracket will incorporate a QR code that will contain the data necessary to implement a cryptographed security system.</w:t>
+      </w:r>
+      <w:r>
+        <w:t xml:space="preserve"> Finally, the robotic arm will move the drone to a predefined location in a safe manner that will not compromise the structural integrity of the drone and the payload.</w:t>
       </w:r>
     </w:p>
     <w:p>
       <w:pPr>
         <w:pStyle w:val="Heading2"/>
       </w:pPr>
-      <w:bookmarkStart w:id="8" w:name="_Toc29914750"/>
+      <w:bookmarkStart w:id="7" w:name="_Toc38992232"/>
       <w:r>
         <w:t>R</w:t>
       </w:r>
       <w:r>
         <w:t>esearch Objective</w:t>
       </w:r>
+      <w:bookmarkEnd w:id="7"/>
+    </w:p>
+    <w:p>
+      <w:r>
+        <w:t>The objective of this research is to design and implement a precise post-landing positioning system that will physically manipulate a UAV, post-landing, in order to position it in such way that its payload can be deposited or retrieved in a desired manner. This will be achieved with the use of a robotic arm and manipulator that will mechanically link to the drone and position in to the desired location. The detection of the drone will be done optically. The system must be universal, meaning that the type of drone used should not affect the performance of the system. The system should also be cost effective and weather proof. Therefore, the result of this thesis will be a HW and SW system that will be able to detect an UAV in 3D space, control a robotic arm in order to mechanically connect with the drone and manipulate it in order to place it in a precise location.</w:t>
+      </w:r>
+    </w:p>
+    <w:p>
+      <w:pPr>
+        <w:pStyle w:val="Heading2"/>
+      </w:pPr>
+      <w:bookmarkStart w:id="8" w:name="_Toc38992233"/>
+      <w:r>
+        <w:t xml:space="preserve">Scope </w:t>
+      </w:r>
+      <w:r>
+        <w:t>of</w:t>
+      </w:r>
+      <w:r>
+        <w:t xml:space="preserve"> Thesis</w:t>
+      </w:r>
       <w:bookmarkEnd w:id="8"/>
-    </w:p>
-    <w:p>
-      <w:r>
-        <w:t>The objective of this research is to design and implement a precise post-landing positioning system that will physically manipulate a UAV, post-landing, in order to position it in such way that its payload can be deposited or retrieved in a desired manner. This will be achieved with the use of a robotic arm and manipulator that will mechanically link to the drone and position in to the desired location. The detection of the drone will be done optically. The system must be universal, meaning that the type of drone used should not affect the performance of the system. The system should also be cost effective and weather proof. Therefore, the result of this thesis will be a HW and SW system that will be able to detect an UAV in 3D space, control a robotic arm in order to mechanically connect with the drone and manipulate it in order to place it in a precise location.</w:t>
-      </w:r>
-    </w:p>
-    <w:p>
-      <w:pPr>
-        <w:pStyle w:val="Heading2"/>
-      </w:pPr>
-      <w:bookmarkStart w:id="9" w:name="_Toc29914751"/>
-      <w:r>
-        <w:t xml:space="preserve">Scope </w:t>
-      </w:r>
-      <w:r>
-        <w:t>of</w:t>
-      </w:r>
-      <w:r>
-        <w:t xml:space="preserve"> Thesis</w:t>
-      </w:r>
-      <w:bookmarkEnd w:id="9"/>
     </w:p>
     <w:p>
       <w:r>
@@ -3660,7 +3537,6 @@
           <w:id w:val="1111242867"/>
           <w:citation/>
         </w:sdtPr>
-        <w:sdtEndPr/>
         <w:sdtContent>
           <w:r>
             <w:fldChar w:fldCharType="begin"/>
@@ -3690,7 +3566,6 @@
           <w:id w:val="87356300"/>
           <w:citation/>
         </w:sdtPr>
-        <w:sdtEndPr/>
         <w:sdtContent>
           <w:r>
             <w:fldChar w:fldCharType="begin"/>
@@ -3720,7 +3595,6 @@
           <w:id w:val="162603276"/>
           <w:citation/>
         </w:sdtPr>
-        <w:sdtEndPr/>
         <w:sdtContent>
           <w:r>
             <w:fldChar w:fldCharType="begin"/>
@@ -3750,7 +3624,6 @@
           <w:id w:val="312300335"/>
           <w:citation/>
         </w:sdtPr>
-        <w:sdtEndPr/>
         <w:sdtContent>
           <w:r>
             <w:fldChar w:fldCharType="begin"/>
@@ -3780,7 +3653,6 @@
           <w:id w:val="-1478453732"/>
           <w:citation/>
         </w:sdtPr>
-        <w:sdtEndPr/>
         <w:sdtContent>
           <w:r>
             <w:fldChar w:fldCharType="begin"/>
@@ -3803,14 +3675,17 @@
         </w:sdtContent>
       </w:sdt>
       <w:r>
-        <w:t xml:space="preserve"> while adapting and possibly creating our own algorithm for object detection. Previous solutions regarding picking and placing of objects with they use of a robotic arm have been found </w:t>
+        <w:t xml:space="preserve"> while adapting and possibly creating our own algorithm for object detection. Previous solutions regarding </w:t>
+      </w:r>
+      <w:r>
+        <w:lastRenderedPageBreak/>
+        <w:t xml:space="preserve">picking and placing of objects with they use of a robotic arm have been found </w:t>
       </w:r>
       <w:sdt>
         <w:sdtPr>
           <w:id w:val="-1180579180"/>
           <w:citation/>
         </w:sdtPr>
-        <w:sdtEndPr/>
         <w:sdtContent>
           <w:r>
             <w:fldChar w:fldCharType="begin"/>
@@ -3840,7 +3715,6 @@
           <w:id w:val="-1392951172"/>
           <w:citation/>
         </w:sdtPr>
-        <w:sdtEndPr/>
         <w:sdtContent>
           <w:r>
             <w:fldChar w:fldCharType="begin"/>
@@ -3870,7 +3744,6 @@
           <w:id w:val="-991016413"/>
           <w:citation/>
         </w:sdtPr>
-        <w:sdtEndPr/>
         <w:sdtContent>
           <w:r>
             <w:fldChar w:fldCharType="begin"/>
@@ -3900,7 +3773,6 @@
           <w:id w:val="-1264221612"/>
           <w:citation/>
         </w:sdtPr>
-        <w:sdtEndPr/>
         <w:sdtContent>
           <w:r>
             <w:fldChar w:fldCharType="begin"/>
@@ -3923,11 +3795,7 @@
         </w:sdtContent>
       </w:sdt>
       <w:r>
-        <w:t xml:space="preserve"> but in this case we need the tracking of the object to be dynamic and we need </w:t>
-      </w:r>
-      <w:r>
-        <w:lastRenderedPageBreak/>
-        <w:t>the system to adapt to changes such as a sudden change in the objects position due to weather conditions.</w:t>
+        <w:t xml:space="preserve"> but in this case we need the tracking of the object to be dynamic and we need the system to adapt to changes such as a sudden change in the objects position due to weather conditions.</w:t>
       </w:r>
     </w:p>
     <w:p>
@@ -3939,7 +3807,6 @@
           <w:id w:val="-493256405"/>
           <w:citation/>
         </w:sdtPr>
-        <w:sdtEndPr/>
         <w:sdtContent>
           <w:r>
             <w:fldChar w:fldCharType="begin"/>
@@ -3969,7 +3836,6 @@
           <w:id w:val="413903994"/>
           <w:citation/>
         </w:sdtPr>
-        <w:sdtEndPr/>
         <w:sdtContent>
           <w:r>
             <w:fldChar w:fldCharType="begin"/>
@@ -4004,7 +3870,7 @@
       <w:pPr>
         <w:pStyle w:val="Heading2"/>
       </w:pPr>
-      <w:bookmarkStart w:id="10" w:name="_Toc29914752"/>
+      <w:bookmarkStart w:id="9" w:name="_Toc38992234"/>
       <w:r>
         <w:t xml:space="preserve">Organization </w:t>
       </w:r>
@@ -4014,7 +3880,7 @@
       <w:r>
         <w:t xml:space="preserve"> Thesis</w:t>
       </w:r>
-      <w:bookmarkEnd w:id="10"/>
+      <w:bookmarkEnd w:id="9"/>
     </w:p>
     <w:p>
       <w:r>
@@ -4253,11 +4119,24 @@
       <w:pPr>
         <w:pStyle w:val="Heading1"/>
       </w:pPr>
-      <w:bookmarkStart w:id="11" w:name="_Toc29914753"/>
+      <w:bookmarkStart w:id="10" w:name="_Toc38992235"/>
       <w:r>
         <w:lastRenderedPageBreak/>
         <w:t>MACHINE VISION</w:t>
       </w:r>
+      <w:bookmarkEnd w:id="10"/>
+      <w:r>
+        <w:t xml:space="preserve"> </w:t>
+      </w:r>
+    </w:p>
+    <w:p>
+      <w:pPr>
+        <w:pStyle w:val="Heading2"/>
+      </w:pPr>
+      <w:bookmarkStart w:id="11" w:name="_Toc38992236"/>
+      <w:r>
+        <w:t>Design</w:t>
+      </w:r>
       <w:bookmarkEnd w:id="11"/>
       <w:r>
         <w:t xml:space="preserve"> </w:t>
@@ -4267,24 +4146,11 @@
       <w:pPr>
         <w:pStyle w:val="Heading2"/>
       </w:pPr>
-      <w:bookmarkStart w:id="12" w:name="_Toc29914754"/>
-      <w:r>
-        <w:t>Design</w:t>
+      <w:bookmarkStart w:id="12" w:name="_Toc38992237"/>
+      <w:r>
+        <w:t>Implementation</w:t>
       </w:r>
       <w:bookmarkEnd w:id="12"/>
-      <w:r>
-        <w:t xml:space="preserve"> </w:t>
-      </w:r>
-    </w:p>
-    <w:p>
-      <w:pPr>
-        <w:pStyle w:val="Heading2"/>
-      </w:pPr>
-      <w:bookmarkStart w:id="13" w:name="_Toc29914755"/>
-      <w:r>
-        <w:t>Implementation</w:t>
-      </w:r>
-      <w:bookmarkEnd w:id="13"/>
       <w:r>
         <w:t xml:space="preserve"> </w:t>
       </w:r>
@@ -4309,11 +4175,24 @@
       <w:pPr>
         <w:pStyle w:val="Heading1"/>
       </w:pPr>
-      <w:bookmarkStart w:id="14" w:name="_Toc29914756"/>
+      <w:bookmarkStart w:id="13" w:name="_Toc38992238"/>
       <w:r>
         <w:lastRenderedPageBreak/>
         <w:t>COORDINATE TRANSFORMATION</w:t>
       </w:r>
+      <w:bookmarkEnd w:id="13"/>
+      <w:r>
+        <w:t xml:space="preserve"> </w:t>
+      </w:r>
+    </w:p>
+    <w:p>
+      <w:pPr>
+        <w:pStyle w:val="Heading2"/>
+      </w:pPr>
+      <w:bookmarkStart w:id="14" w:name="_Toc38992239"/>
+      <w:r>
+        <w:t>Design</w:t>
+      </w:r>
       <w:bookmarkEnd w:id="14"/>
       <w:r>
         <w:t xml:space="preserve"> </w:t>
@@ -4323,24 +4202,11 @@
       <w:pPr>
         <w:pStyle w:val="Heading2"/>
       </w:pPr>
-      <w:bookmarkStart w:id="15" w:name="_Toc29914757"/>
-      <w:r>
-        <w:t>Design</w:t>
+      <w:bookmarkStart w:id="15" w:name="_Toc38992240"/>
+      <w:r>
+        <w:t>Implementation</w:t>
       </w:r>
       <w:bookmarkEnd w:id="15"/>
-      <w:r>
-        <w:t xml:space="preserve"> </w:t>
-      </w:r>
-    </w:p>
-    <w:p>
-      <w:pPr>
-        <w:pStyle w:val="Heading2"/>
-      </w:pPr>
-      <w:bookmarkStart w:id="16" w:name="_Toc29914758"/>
-      <w:r>
-        <w:t>Implementation</w:t>
-      </w:r>
-      <w:bookmarkEnd w:id="16"/>
       <w:r>
         <w:t xml:space="preserve"> </w:t>
       </w:r>
@@ -4365,11 +4231,24 @@
       <w:pPr>
         <w:pStyle w:val="Heading1"/>
       </w:pPr>
-      <w:bookmarkStart w:id="17" w:name="_Toc29914759"/>
+      <w:bookmarkStart w:id="16" w:name="_Toc38992241"/>
       <w:r>
         <w:lastRenderedPageBreak/>
         <w:t>MECHANICAL DESIGN</w:t>
       </w:r>
+      <w:bookmarkEnd w:id="16"/>
+      <w:r>
+        <w:t xml:space="preserve"> </w:t>
+      </w:r>
+    </w:p>
+    <w:p>
+      <w:pPr>
+        <w:pStyle w:val="Heading2"/>
+      </w:pPr>
+      <w:bookmarkStart w:id="17" w:name="_Toc38992242"/>
+      <w:r>
+        <w:t>DESIGN</w:t>
+      </w:r>
       <w:bookmarkEnd w:id="17"/>
       <w:r>
         <w:t xml:space="preserve"> </w:t>
@@ -4379,24 +4258,11 @@
       <w:pPr>
         <w:pStyle w:val="Heading2"/>
       </w:pPr>
-      <w:bookmarkStart w:id="18" w:name="_Toc29914760"/>
-      <w:r>
-        <w:t>DESIGN</w:t>
+      <w:bookmarkStart w:id="18" w:name="_Toc38992243"/>
+      <w:r>
+        <w:t>IMPLEMENTATION</w:t>
       </w:r>
       <w:bookmarkEnd w:id="18"/>
-      <w:r>
-        <w:t xml:space="preserve"> </w:t>
-      </w:r>
-    </w:p>
-    <w:p>
-      <w:pPr>
-        <w:pStyle w:val="Heading2"/>
-      </w:pPr>
-      <w:bookmarkStart w:id="19" w:name="_Toc29914761"/>
-      <w:r>
-        <w:t>IMPLEMENTATION</w:t>
-      </w:r>
-      <w:bookmarkEnd w:id="19"/>
       <w:r>
         <w:t xml:space="preserve"> </w:t>
       </w:r>
@@ -4421,12 +4287,12 @@
       <w:pPr>
         <w:pStyle w:val="Heading1"/>
       </w:pPr>
-      <w:bookmarkStart w:id="20" w:name="_Toc29914762"/>
+      <w:bookmarkStart w:id="19" w:name="_Toc38992244"/>
       <w:r>
         <w:lastRenderedPageBreak/>
         <w:t>FINAL IMPLEMENTATION</w:t>
       </w:r>
-      <w:bookmarkEnd w:id="20"/>
+      <w:bookmarkEnd w:id="19"/>
       <w:r>
         <w:t xml:space="preserve"> </w:t>
       </w:r>
@@ -4451,12 +4317,12 @@
       <w:pPr>
         <w:pStyle w:val="Heading1"/>
       </w:pPr>
-      <w:bookmarkStart w:id="21" w:name="_Toc29914763"/>
+      <w:bookmarkStart w:id="20" w:name="_Toc38992245"/>
       <w:r>
         <w:lastRenderedPageBreak/>
         <w:t>TESTING</w:t>
       </w:r>
-      <w:bookmarkEnd w:id="21"/>
+      <w:bookmarkEnd w:id="20"/>
       <w:r>
         <w:t xml:space="preserve"> </w:t>
       </w:r>
@@ -4481,12 +4347,12 @@
       <w:pPr>
         <w:pStyle w:val="Heading1"/>
       </w:pPr>
-      <w:bookmarkStart w:id="22" w:name="_Toc29914764"/>
+      <w:bookmarkStart w:id="21" w:name="_Toc38992246"/>
       <w:r>
         <w:lastRenderedPageBreak/>
         <w:t>CONCLUSION</w:t>
       </w:r>
-      <w:bookmarkEnd w:id="22"/>
+      <w:bookmarkEnd w:id="21"/>
     </w:p>
     <w:p/>
     <w:p>
@@ -4510,7 +4376,6 @@
           <w:docPartUnique/>
         </w:docPartObj>
       </w:sdtPr>
-      <w:sdtEndPr/>
       <w:sdtContent>
         <w:p>
           <w:pPr>
@@ -4530,7 +4395,6 @@
             <w:id w:val="111145805"/>
             <w:bibliography/>
           </w:sdtPr>
-          <w:sdtEndPr/>
           <w:sdtContent>
             <w:p>
               <w:pPr>
@@ -7188,12 +7052,13 @@
     <w:autoRedefine/>
     <w:uiPriority w:val="39"/>
     <w:unhideWhenUsed/>
-    <w:rsid w:val="000F6C06"/>
+    <w:rsid w:val="00395447"/>
     <w:pPr>
       <w:tabs>
         <w:tab w:val="right" w:leader="dot" w:pos="9016"/>
       </w:tabs>
-      <w:spacing w:after="100"/>
+      <w:spacing w:after="100" w:line="240" w:lineRule="auto"/>
+      <w:jc w:val="left"/>
     </w:pPr>
   </w:style>
   <w:style w:type="paragraph" w:styleId="TOC2">
@@ -7238,6 +7103,38 @@
     <w:uiPriority w:val="37"/>
     <w:unhideWhenUsed/>
     <w:rsid w:val="00524DAD"/>
+  </w:style>
+  <w:style w:type="paragraph" w:styleId="TOAHeading">
+    <w:name w:val="toa heading"/>
+    <w:basedOn w:val="Normal"/>
+    <w:next w:val="Normal"/>
+    <w:uiPriority w:val="99"/>
+    <w:semiHidden/>
+    <w:unhideWhenUsed/>
+    <w:rsid w:val="002E437E"/>
+    <w:pPr>
+      <w:spacing w:before="120"/>
+    </w:pPr>
+    <w:rPr>
+      <w:rFonts w:asciiTheme="majorHAnsi" w:eastAsiaTheme="majorEastAsia" w:hAnsiTheme="majorHAnsi" w:cstheme="majorBidi"/>
+      <w:b/>
+      <w:bCs/>
+      <w:sz w:val="24"/>
+      <w:szCs w:val="24"/>
+    </w:rPr>
+  </w:style>
+  <w:style w:type="paragraph" w:styleId="TableofAuthorities">
+    <w:name w:val="table of authorities"/>
+    <w:basedOn w:val="Normal"/>
+    <w:next w:val="Normal"/>
+    <w:uiPriority w:val="99"/>
+    <w:semiHidden/>
+    <w:unhideWhenUsed/>
+    <w:rsid w:val="002E437E"/>
+    <w:pPr>
+      <w:spacing w:after="0"/>
+      <w:ind w:left="200" w:hanging="200"/>
+    </w:pPr>
   </w:style>
 </w:styles>
 </file>
@@ -8165,7 +8062,7 @@
 </file>
 
 <file path=customXml/itemProps1.xml><?xml version="1.0" encoding="utf-8"?>
-<ds:datastoreItem xmlns:ds="http://schemas.openxmlformats.org/officeDocument/2006/customXml" ds:itemID="{462F4808-E536-4127-96F2-80E68AD35DE4}">
+<ds:datastoreItem xmlns:ds="http://schemas.openxmlformats.org/officeDocument/2006/customXml" ds:itemID="{E681844D-23DC-4224-B548-77E52293430B}">
   <ds:schemaRefs>
     <ds:schemaRef ds:uri="http://schemas.openxmlformats.org/officeDocument/2006/bibliography"/>
   </ds:schemaRefs>

</xml_diff>

<commit_message>
New Master file. Simplified master code
</commit_message>
<xml_diff>
--- a/thesis/Master Thesis Report.docx
+++ b/thesis/Master Thesis Report.docx
@@ -3024,6 +3024,9 @@
       <w:bookmarkEnd w:id="3"/>
     </w:p>
     <w:p>
+      <w:pPr>
+        <w:keepNext/>
+      </w:pPr>
       <w:r>
         <w:t>An unmanned aerial vehicle</w:t>
       </w:r>
@@ -3055,10 +3058,139 @@
         <w:t>can also be referred to as a Drone</w:t>
       </w:r>
       <w:r>
-        <w:t>. UAVs are a component of an unmanned aircraft system; which include a UAV, a ground-based controller, and a system of communications between the two. The flight of UAVs may operate with various degrees of autonomy: either under remote control by a human operator or autonomously by onboard computers. UAVs usage has gathered significant attention the past decade especially after</w:t>
-      </w:r>
-      <w:r>
-        <w:t xml:space="preserve"> the latest improvements in flight stability control</w:t>
+        <w:t xml:space="preserve">. UAVs are a component of an unmanned aircraft system; which include a UAV, a ground-based controller, and a system of communications between the two. </w:t>
+      </w:r>
+      <w:r>
+        <w:t xml:space="preserve">The first recorded UAV was the used for the </w:t>
+      </w:r>
+      <w:r>
+        <w:t>Austrian incendiary balloon attack on Venice</w:t>
+      </w:r>
+      <w:r>
+        <w:t xml:space="preserve"> in 1849(</w:t>
+      </w:r>
+      <w:r>
+        <w:fldChar w:fldCharType="begin"/>
+      </w:r>
+      <w:r>
+        <w:instrText xml:space="preserve"> REF _Ref39244725 \h </w:instrText>
+      </w:r>
+      <w:r>
+        <w:fldChar w:fldCharType="separate"/>
+      </w:r>
+      <w:r>
+        <w:t xml:space="preserve">Figure </w:t>
+      </w:r>
+      <w:r>
+        <w:rPr>
+          <w:noProof/>
+        </w:rPr>
+        <w:t>1</w:t>
+      </w:r>
+      <w:r>
+        <w:fldChar w:fldCharType="end"/>
+      </w:r>
+      <w:r>
+        <w:t>).</w:t>
+      </w:r>
+    </w:p>
+    <w:p>
+      <w:pPr>
+        <w:keepNext/>
+        <w:jc w:val="center"/>
+      </w:pPr>
+      <w:r>
+        <w:rPr>
+          <w:noProof/>
+        </w:rPr>
+        <w:drawing>
+          <wp:inline distT="0" distB="0" distL="0" distR="0" wp14:anchorId="5174CEF5" wp14:editId="795A5C92">
+            <wp:extent cx="1505451" cy="2200275"/>
+            <wp:effectExtent l="0" t="0" r="0" b="0"/>
+            <wp:docPr id="2" name="Picture 2"/>
+            <wp:cNvGraphicFramePr>
+              <a:graphicFrameLocks xmlns:a="http://schemas.openxmlformats.org/drawingml/2006/main" noChangeAspect="1"/>
+            </wp:cNvGraphicFramePr>
+            <a:graphic xmlns:a="http://schemas.openxmlformats.org/drawingml/2006/main">
+              <a:graphicData uri="http://schemas.openxmlformats.org/drawingml/2006/picture">
+                <pic:pic xmlns:pic="http://schemas.openxmlformats.org/drawingml/2006/picture">
+                  <pic:nvPicPr>
+                    <pic:cNvPr id="0" name="Picture 1"/>
+                    <pic:cNvPicPr>
+                      <a:picLocks noChangeAspect="1" noChangeArrowheads="1"/>
+                    </pic:cNvPicPr>
+                  </pic:nvPicPr>
+                  <pic:blipFill>
+                    <a:blip r:embed="rId11">
+                      <a:extLst>
+                        <a:ext uri="{28A0092B-C50C-407E-A947-70E740481C1C}">
+                          <a14:useLocalDpi xmlns:a14="http://schemas.microsoft.com/office/drawing/2010/main" val="0"/>
+                        </a:ext>
+                      </a:extLst>
+                    </a:blip>
+                    <a:srcRect/>
+                    <a:stretch>
+                      <a:fillRect/>
+                    </a:stretch>
+                  </pic:blipFill>
+                  <pic:spPr bwMode="auto">
+                    <a:xfrm>
+                      <a:off x="0" y="0"/>
+                      <a:ext cx="1510130" cy="2207113"/>
+                    </a:xfrm>
+                    <a:prstGeom prst="rect">
+                      <a:avLst/>
+                    </a:prstGeom>
+                    <a:noFill/>
+                    <a:ln>
+                      <a:noFill/>
+                    </a:ln>
+                  </pic:spPr>
+                </pic:pic>
+              </a:graphicData>
+            </a:graphic>
+          </wp:inline>
+        </w:drawing>
+      </w:r>
+    </w:p>
+    <w:p>
+      <w:pPr>
+        <w:pStyle w:val="Caption"/>
+        <w:jc w:val="center"/>
+      </w:pPr>
+      <w:bookmarkStart w:id="4" w:name="_Ref39244725"/>
+      <w:r>
+        <w:t xml:space="preserve">Figure </w:t>
+      </w:r>
+      <w:r>
+        <w:fldChar w:fldCharType="begin"/>
+      </w:r>
+      <w:r>
+        <w:instrText xml:space="preserve"> SEQ Figure \* ARABIC </w:instrText>
+      </w:r>
+      <w:r>
+        <w:fldChar w:fldCharType="separate"/>
+      </w:r>
+      <w:r>
+        <w:rPr>
+          <w:noProof/>
+        </w:rPr>
+        <w:t>1</w:t>
+      </w:r>
+      <w:r>
+        <w:fldChar w:fldCharType="end"/>
+      </w:r>
+      <w:bookmarkEnd w:id="4"/>
+      <w:r>
+        <w:t xml:space="preserve"> </w:t>
+      </w:r>
+      <w:r>
+        <w:t>Austrian incendiary balloon attack on Venice</w:t>
+      </w:r>
+    </w:p>
+    <w:p>
+      <w:r>
+        <w:t>The flight of UAVs may operate with various degrees of autonomy: either under remote control by a human operator or autonomously by onboard computers. UAVs usage has gathered significant attention the past decade especially after the latest improvements in flight stability control</w:t>
       </w:r>
       <w:sdt>
         <w:sdtPr>
@@ -3093,13 +3225,7 @@
         </w:sdtContent>
       </w:sdt>
       <w:r>
-        <w:t xml:space="preserve"> and </w:t>
-      </w:r>
-      <w:r>
-        <w:t>composite materi</w:t>
-      </w:r>
-      <w:r>
-        <w:t xml:space="preserve">als allowing us the design and manufacturing of lightweight composite frames with high structural efficiency </w:t>
+        <w:t xml:space="preserve"> and composite materials allowing us the design and manufacturing of lightweight composite frames with high structural efficiency </w:t>
       </w:r>
       <w:sdt>
         <w:sdtPr>
@@ -3130,16 +3256,161 @@
       <w:r>
         <w:t>.</w:t>
       </w:r>
-    </w:p>
-    <w:p>
-      <w:r>
-        <w:t xml:space="preserve">One area were UAVs have found growing grounds is the package delivery system where we employ the use of drones to deliver payloads in an autonomous manner. The advances in this field the past years are extraordinary, and we have managed to address the task scheduling and path planning problem for a team of cooperating vehicles performing autonomous deliveries in urban environments </w:t>
+      <w:r>
+        <w:t xml:space="preserve"> We have reached a point where Drones, with fully automated flying capabilities, weigh less that 5 kg (</w:t>
+      </w:r>
+      <w:r>
+        <w:fldChar w:fldCharType="begin"/>
+      </w:r>
+      <w:r>
+        <w:instrText xml:space="preserve"> REF _Ref39244897 \h </w:instrText>
+      </w:r>
+      <w:r>
+        <w:fldChar w:fldCharType="separate"/>
+      </w:r>
+      <w:r>
+        <w:t xml:space="preserve">Figure </w:t>
+      </w:r>
+      <w:r>
+        <w:rPr>
+          <w:noProof/>
+        </w:rPr>
+        <w:t>2</w:t>
+      </w:r>
+      <w:r>
+        <w:fldChar w:fldCharType="end"/>
+      </w:r>
+      <w:r>
+        <w:t>).</w:t>
+      </w:r>
+    </w:p>
+    <w:p>
+      <w:pPr>
+        <w:keepNext/>
+        <w:jc w:val="center"/>
+      </w:pPr>
+      <w:r>
+        <w:rPr>
+          <w:noProof/>
+        </w:rPr>
+        <w:drawing>
+          <wp:inline distT="0" distB="0" distL="0" distR="0" wp14:anchorId="0BA0DB9C" wp14:editId="25E2112A">
+            <wp:extent cx="2614485" cy="1457325"/>
+            <wp:effectExtent l="0" t="0" r="0" b="0"/>
+            <wp:docPr id="3" name="Picture 3"/>
+            <wp:cNvGraphicFramePr>
+              <a:graphicFrameLocks xmlns:a="http://schemas.openxmlformats.org/drawingml/2006/main" noChangeAspect="1"/>
+            </wp:cNvGraphicFramePr>
+            <a:graphic xmlns:a="http://schemas.openxmlformats.org/drawingml/2006/main">
+              <a:graphicData uri="http://schemas.openxmlformats.org/drawingml/2006/picture">
+                <pic:pic xmlns:pic="http://schemas.openxmlformats.org/drawingml/2006/picture">
+                  <pic:nvPicPr>
+                    <pic:cNvPr id="0" name="Picture 2"/>
+                    <pic:cNvPicPr>
+                      <a:picLocks noChangeAspect="1" noChangeArrowheads="1"/>
+                    </pic:cNvPicPr>
+                  </pic:nvPicPr>
+                  <pic:blipFill>
+                    <a:blip r:embed="rId12" cstate="print">
+                      <a:extLst>
+                        <a:ext uri="{28A0092B-C50C-407E-A947-70E740481C1C}">
+                          <a14:useLocalDpi xmlns:a14="http://schemas.microsoft.com/office/drawing/2010/main" val="0"/>
+                        </a:ext>
+                      </a:extLst>
+                    </a:blip>
+                    <a:srcRect/>
+                    <a:stretch>
+                      <a:fillRect/>
+                    </a:stretch>
+                  </pic:blipFill>
+                  <pic:spPr bwMode="auto">
+                    <a:xfrm>
+                      <a:off x="0" y="0"/>
+                      <a:ext cx="2617188" cy="1458832"/>
+                    </a:xfrm>
+                    <a:prstGeom prst="rect">
+                      <a:avLst/>
+                    </a:prstGeom>
+                    <a:noFill/>
+                    <a:ln>
+                      <a:noFill/>
+                    </a:ln>
+                  </pic:spPr>
+                </pic:pic>
+              </a:graphicData>
+            </a:graphic>
+          </wp:inline>
+        </w:drawing>
+      </w:r>
+    </w:p>
+    <w:p>
+      <w:pPr>
+        <w:pStyle w:val="Caption"/>
+        <w:jc w:val="center"/>
+      </w:pPr>
+      <w:bookmarkStart w:id="5" w:name="_Ref39244897"/>
+      <w:r>
+        <w:t xml:space="preserve">Figure </w:t>
+      </w:r>
+      <w:r>
+        <w:fldChar w:fldCharType="begin"/>
+      </w:r>
+      <w:r>
+        <w:instrText xml:space="preserve"> SEQ Figure \* ARABIC </w:instrText>
+      </w:r>
+      <w:r>
+        <w:fldChar w:fldCharType="separate"/>
+      </w:r>
+      <w:r>
+        <w:rPr>
+          <w:noProof/>
+        </w:rPr>
+        <w:t>2</w:t>
+      </w:r>
+      <w:r>
+        <w:fldChar w:fldCharType="end"/>
+      </w:r>
+      <w:bookmarkEnd w:id="5"/>
+      <w:r>
+        <w:t xml:space="preserve"> DJI Mavic Air</w:t>
+      </w:r>
+    </w:p>
+    <w:p/>
+    <w:p>
+      <w:r>
+        <w:lastRenderedPageBreak/>
+        <w:t>One area</w:t>
+      </w:r>
+      <w:r>
+        <w:t>,</w:t>
+      </w:r>
+      <w:r>
+        <w:t xml:space="preserve"> were UAVs have found growing grounds is the package delivery system where </w:t>
+      </w:r>
+      <w:r>
+        <w:t>companies</w:t>
+      </w:r>
+      <w:r>
+        <w:t xml:space="preserve"> employ the use of drones to deliver payloads in an autonomous manner. The advances in this field the past years are extraordinary, and we have managed to address task scheduling and path planning problem</w:t>
+      </w:r>
+      <w:r>
+        <w:t>s,</w:t>
+      </w:r>
+      <w:r>
+        <w:t xml:space="preserve"> for a team of cooperating </w:t>
+      </w:r>
+      <w:r>
+        <w:t xml:space="preserve">UAVs </w:t>
+      </w:r>
+      <w:r>
+        <w:t xml:space="preserve">performing autonomous deliveries in urban environments </w:t>
       </w:r>
       <w:sdt>
         <w:sdtPr>
           <w:id w:val="1568150237"/>
           <w:citation/>
         </w:sdtPr>
+        <w:sdtEndPr/>
         <w:sdtContent>
           <w:r>
             <w:fldChar w:fldCharType="begin"/>
@@ -3169,6 +3440,7 @@
           <w:id w:val="1131739703"/>
           <w:citation/>
         </w:sdtPr>
+        <w:sdtEndPr/>
         <w:sdtContent>
           <w:r>
             <w:fldChar w:fldCharType="begin"/>
@@ -3197,13 +3469,20 @@
         </w:sdtContent>
       </w:sdt>
       <w:r>
-        <w:t xml:space="preserve">. We have created solutions when it comes to automated charging </w:t>
+        <w:t xml:space="preserve">. We have created solutions when it comes to </w:t>
+      </w:r>
+      <w:r>
+        <w:t>wireless</w:t>
+      </w:r>
+      <w:r>
+        <w:t xml:space="preserve"> charging </w:t>
       </w:r>
       <w:sdt>
         <w:sdtPr>
           <w:id w:val="-324590168"/>
           <w:citation/>
         </w:sdtPr>
+        <w:sdtEndPr/>
         <w:sdtContent>
           <w:r>
             <w:fldChar w:fldCharType="begin"/>
@@ -3226,7 +3505,157 @@
         </w:sdtContent>
       </w:sdt>
       <w:r>
-        <w:t xml:space="preserve"> and general maintenance however the precision of automated landing systems does not allow us to create a reliable automated payload delivery system. </w:t>
+        <w:t xml:space="preserve"> and general maintenance however the precision of automated landing systems does not allow us to create a reliable automated </w:t>
+      </w:r>
+      <w:r>
+        <w:t>drone</w:t>
+      </w:r>
+      <w:r>
+        <w:t xml:space="preserve"> </w:t>
+      </w:r>
+      <w:r>
+        <w:t xml:space="preserve">positioning </w:t>
+      </w:r>
+      <w:r>
+        <w:t>system</w:t>
+      </w:r>
+      <w:r>
+        <w:t xml:space="preserve"> in order to combine such solutions</w:t>
+      </w:r>
+      <w:r>
+        <w:t>.</w:t>
+      </w:r>
+    </w:p>
+    <w:p>
+      <w:r>
+        <w:t>The recent developments in robotics and machine vision tools have allowed companies to create hardware solutions such as cost-efficient robotic arms and stereoscopic cameras.</w:t>
+      </w:r>
+      <w:r>
+        <w:t xml:space="preserve"> For example, in </w:t>
+      </w:r>
+      <w:r>
+        <w:fldChar w:fldCharType="begin"/>
+      </w:r>
+      <w:r>
+        <w:instrText xml:space="preserve"> REF _Ref39245270 \h </w:instrText>
+      </w:r>
+      <w:r>
+        <w:fldChar w:fldCharType="separate"/>
+      </w:r>
+      <w:r>
+        <w:t xml:space="preserve">Figure </w:t>
+      </w:r>
+      <w:r>
+        <w:rPr>
+          <w:noProof/>
+        </w:rPr>
+        <w:t>3</w:t>
+      </w:r>
+      <w:r>
+        <w:fldChar w:fldCharType="end"/>
+      </w:r>
+      <w:r>
+        <w:t xml:space="preserve"> we can see that a 5000$ 7DOF robotic arm can cost an order of magnitude less than a similar capability robot of the recent past. Granted, the use case of these 2 robots might be different, the prototyping and proof of concept capabilities are still there. </w:t>
+      </w:r>
+      <w:r>
+        <w:t xml:space="preserve"> It is in the hand of engineers now to combine all of these different technologies and come up with </w:t>
+      </w:r>
+      <w:r>
+        <w:t xml:space="preserve">cost effective </w:t>
+      </w:r>
+      <w:r>
+        <w:t>solutions to arising problems.</w:t>
+      </w:r>
+    </w:p>
+    <w:p>
+      <w:pPr>
+        <w:keepNext/>
+        <w:jc w:val="center"/>
+      </w:pPr>
+      <w:r>
+        <w:rPr>
+          <w:noProof/>
+        </w:rPr>
+        <w:drawing>
+          <wp:inline distT="0" distB="0" distL="0" distR="0" wp14:anchorId="3041B2C7" wp14:editId="637439F5">
+            <wp:extent cx="4105275" cy="1971675"/>
+            <wp:effectExtent l="0" t="0" r="9525" b="9525"/>
+            <wp:docPr id="4" name="Picture 4"/>
+            <wp:cNvGraphicFramePr>
+              <a:graphicFrameLocks xmlns:a="http://schemas.openxmlformats.org/drawingml/2006/main" noChangeAspect="1"/>
+            </wp:cNvGraphicFramePr>
+            <a:graphic xmlns:a="http://schemas.openxmlformats.org/drawingml/2006/main">
+              <a:graphicData uri="http://schemas.openxmlformats.org/drawingml/2006/picture">
+                <pic:pic xmlns:pic="http://schemas.openxmlformats.org/drawingml/2006/picture">
+                  <pic:nvPicPr>
+                    <pic:cNvPr id="0" name="Picture 3"/>
+                    <pic:cNvPicPr>
+                      <a:picLocks noChangeAspect="1" noChangeArrowheads="1"/>
+                    </pic:cNvPicPr>
+                  </pic:nvPicPr>
+                  <pic:blipFill>
+                    <a:blip r:embed="rId13">
+                      <a:extLst>
+                        <a:ext uri="{28A0092B-C50C-407E-A947-70E740481C1C}">
+                          <a14:useLocalDpi xmlns:a14="http://schemas.microsoft.com/office/drawing/2010/main" val="0"/>
+                        </a:ext>
+                      </a:extLst>
+                    </a:blip>
+                    <a:srcRect/>
+                    <a:stretch>
+                      <a:fillRect/>
+                    </a:stretch>
+                  </pic:blipFill>
+                  <pic:spPr bwMode="auto">
+                    <a:xfrm>
+                      <a:off x="0" y="0"/>
+                      <a:ext cx="4105275" cy="1971675"/>
+                    </a:xfrm>
+                    <a:prstGeom prst="rect">
+                      <a:avLst/>
+                    </a:prstGeom>
+                    <a:noFill/>
+                    <a:ln>
+                      <a:noFill/>
+                    </a:ln>
+                  </pic:spPr>
+                </pic:pic>
+              </a:graphicData>
+            </a:graphic>
+          </wp:inline>
+        </w:drawing>
+      </w:r>
+    </w:p>
+    <w:p>
+      <w:pPr>
+        <w:pStyle w:val="Caption"/>
+        <w:jc w:val="center"/>
+      </w:pPr>
+      <w:bookmarkStart w:id="6" w:name="_Ref39245270"/>
+      <w:r>
+        <w:t xml:space="preserve">Figure </w:t>
+      </w:r>
+      <w:r>
+        <w:fldChar w:fldCharType="begin"/>
+      </w:r>
+      <w:r>
+        <w:instrText xml:space="preserve"> SEQ Figure \* ARABIC </w:instrText>
+      </w:r>
+      <w:r>
+        <w:fldChar w:fldCharType="separate"/>
+      </w:r>
+      <w:r>
+        <w:rPr>
+          <w:noProof/>
+        </w:rPr>
+        <w:t>3</w:t>
+      </w:r>
+      <w:r>
+        <w:fldChar w:fldCharType="end"/>
+      </w:r>
+      <w:bookmarkEnd w:id="6"/>
+      <w:r>
+        <w:t xml:space="preserve"> 5000$ xArm 6 and 45000$ UR10 Robot</w:t>
       </w:r>
     </w:p>
     <w:p>
@@ -3249,22 +3678,55 @@
       <w:pPr>
         <w:pStyle w:val="Heading1"/>
       </w:pPr>
-      <w:bookmarkStart w:id="4" w:name="_Toc38992229"/>
+      <w:bookmarkStart w:id="7" w:name="_Toc38992229"/>
       <w:r>
         <w:lastRenderedPageBreak/>
         <w:t>LITERATURE OVERVIEW/ANALYSIS</w:t>
       </w:r>
-      <w:bookmarkEnd w:id="4"/>
+      <w:bookmarkEnd w:id="7"/>
     </w:p>
     <w:p>
       <w:pPr>
         <w:pStyle w:val="Heading2"/>
       </w:pPr>
-      <w:bookmarkStart w:id="5" w:name="_Toc38992230"/>
+      <w:bookmarkStart w:id="8" w:name="_Toc38992231"/>
+      <w:r>
+        <w:t>Thesis Objective</w:t>
+      </w:r>
+      <w:bookmarkEnd w:id="8"/>
+    </w:p>
+    <w:p>
+      <w:r>
+        <w:t>The objective of this thesis is to create a system that will employ a robotic arm and a camera or set of cameras, in order to detect a drone with its payload in 3d space. Then after translating its position to mechanical movement, the robot arm will grasp the drone, with the use of its grip, by a custom-made bracket, that will also serve as a reference point. The bracket will incorporate a QR code that will contain the data necessary to implement a cryptographed security system. Finally, the robotic arm will move the drone to a predefined location in a safe manner that will not compromise the structural integrity of the drone and the payload.</w:t>
+      </w:r>
+    </w:p>
+    <w:p>
+      <w:pPr>
+        <w:pStyle w:val="Heading2"/>
+      </w:pPr>
+      <w:bookmarkStart w:id="9" w:name="_Toc38992232"/>
+      <w:r>
+        <w:t>R</w:t>
+      </w:r>
+      <w:r>
+        <w:t>esearch Objective</w:t>
+      </w:r>
+      <w:bookmarkEnd w:id="9"/>
+    </w:p>
+    <w:p>
+      <w:r>
+        <w:t>The objective of this research is to design and implement a precise post-landing positioning system that will physically manipulate a UAV, post-landing, in order to position it in such way that its payload can be deposited or retrieved in a desired manner. This will be achieved with the use of a robotic arm and manipulator that will mechanically link to the drone and position in to the desired location. The detection of the drone will be done optically. The system must be universal, meaning that the type of drone used should not affect the performance of the system. The system should also be cost effective and weather proof. Therefore, the result of this thesis will be a HW and SW system that will be able to detect an UAV in 3D space, control a robotic arm in order to mechanically connect with the drone and manipulate it in order to place it in a precise location.</w:t>
+      </w:r>
+    </w:p>
+    <w:p>
+      <w:pPr>
+        <w:pStyle w:val="Heading2"/>
+      </w:pPr>
+      <w:bookmarkStart w:id="10" w:name="_Toc38992230"/>
       <w:r>
         <w:t>Existing Solutions</w:t>
       </w:r>
-      <w:bookmarkEnd w:id="5"/>
+      <w:bookmarkEnd w:id="10"/>
     </w:p>
     <w:p>
       <w:r>
@@ -3275,6 +3737,7 @@
           <w:id w:val="1941795994"/>
           <w:citation/>
         </w:sdtPr>
+        <w:sdtEndPr/>
         <w:sdtContent>
           <w:r>
             <w:fldChar w:fldCharType="begin"/>
@@ -3308,13 +3771,18 @@
     </w:p>
     <w:p>
       <w:r>
-        <w:t>The need for accurate payload delivery stems from the problems that arise when we are trying to create automated post-landing payload handling. In other words, after a drone has landed, the payload should be retrieved in a safe manner without compromising or damaging the payload. Such control over the payload retrieval can allow us to further process they payload without human intervention. For example, a drone can deliver a package and the package can be retrieved and loaded in a cargo container</w:t>
+        <w:t xml:space="preserve">The need for accurate payload delivery stems from the problems that arise when we are trying to create automated post-landing payload handling. In other words, after a drone </w:t>
+      </w:r>
+      <w:r>
+        <w:lastRenderedPageBreak/>
+        <w:t>has landed, the payload should be retrieved in a safe manner without compromising or damaging the payload. Such control over the payload retrieval can allow us to further process they payload without human intervention. For example, a drone can deliver a package and the package can be retrieved and loaded in a cargo container</w:t>
       </w:r>
       <w:sdt>
         <w:sdtPr>
           <w:id w:val="12733502"/>
           <w:citation/>
         </w:sdtPr>
+        <w:sdtEndPr/>
         <w:sdtContent>
           <w:r>
             <w:fldChar w:fldCharType="begin"/>
@@ -3355,6 +3823,7 @@
           <w:id w:val="-1285269236"/>
           <w:citation/>
         </w:sdtPr>
+        <w:sdtEndPr/>
         <w:sdtContent>
           <w:r>
             <w:fldChar w:fldCharType="begin"/>
@@ -3395,6 +3864,7 @@
           <w:id w:val="1696887751"/>
           <w:citation/>
         </w:sdtPr>
+        <w:sdtEndPr/>
         <w:sdtContent>
           <w:r>
             <w:fldChar w:fldCharType="begin"/>
@@ -3424,6 +3894,7 @@
           <w:id w:val="1975243895"/>
           <w:citation/>
         </w:sdtPr>
+        <w:sdtEndPr/>
         <w:sdtContent>
           <w:r>
             <w:fldChar w:fldCharType="begin"/>
@@ -3462,57 +3933,9 @@
       <w:pPr>
         <w:pStyle w:val="Heading2"/>
       </w:pPr>
-      <w:bookmarkStart w:id="6" w:name="_Toc38992231"/>
+      <w:bookmarkStart w:id="11" w:name="_Toc38992233"/>
       <w:r>
         <w:lastRenderedPageBreak/>
-        <w:t>Thesis Objective</w:t>
-      </w:r>
-      <w:bookmarkEnd w:id="6"/>
-    </w:p>
-    <w:p>
-      <w:pPr>
-        <w:rPr>
-          <w:rFonts w:eastAsiaTheme="majorEastAsia" w:cstheme="majorBidi"/>
-          <w:b/>
-          <w:color w:val="000000" w:themeColor="text1"/>
-          <w:sz w:val="24"/>
-          <w:szCs w:val="26"/>
-        </w:rPr>
-      </w:pPr>
-      <w:r>
-        <w:t>The objective of this thesis is to create a system that will employ a robotic arm and a camera or set of cameras, in order to detect a drone with its payload in 3d space. Then after translating its position to mechanical movement, the robot arm will grasp the drone, with the use of its grip, by a custom-made bracket, that will also serve as a reference point.</w:t>
-      </w:r>
-      <w:r>
-        <w:t xml:space="preserve"> The bracket will incorporate a QR code that will contain the data necessary to implement a cryptographed security system.</w:t>
-      </w:r>
-      <w:r>
-        <w:t xml:space="preserve"> Finally, the robotic arm will move the drone to a predefined location in a safe manner that will not compromise the structural integrity of the drone and the payload.</w:t>
-      </w:r>
-    </w:p>
-    <w:p>
-      <w:pPr>
-        <w:pStyle w:val="Heading2"/>
-      </w:pPr>
-      <w:bookmarkStart w:id="7" w:name="_Toc38992232"/>
-      <w:r>
-        <w:t>R</w:t>
-      </w:r>
-      <w:r>
-        <w:t>esearch Objective</w:t>
-      </w:r>
-      <w:bookmarkEnd w:id="7"/>
-    </w:p>
-    <w:p>
-      <w:r>
-        <w:t>The objective of this research is to design and implement a precise post-landing positioning system that will physically manipulate a UAV, post-landing, in order to position it in such way that its payload can be deposited or retrieved in a desired manner. This will be achieved with the use of a robotic arm and manipulator that will mechanically link to the drone and position in to the desired location. The detection of the drone will be done optically. The system must be universal, meaning that the type of drone used should not affect the performance of the system. The system should also be cost effective and weather proof. Therefore, the result of this thesis will be a HW and SW system that will be able to detect an UAV in 3D space, control a robotic arm in order to mechanically connect with the drone and manipulate it in order to place it in a precise location.</w:t>
-      </w:r>
-    </w:p>
-    <w:p>
-      <w:pPr>
-        <w:pStyle w:val="Heading2"/>
-      </w:pPr>
-      <w:bookmarkStart w:id="8" w:name="_Toc38992233"/>
-      <w:r>
         <w:t xml:space="preserve">Scope </w:t>
       </w:r>
       <w:r>
@@ -3521,7 +3944,7 @@
       <w:r>
         <w:t xml:space="preserve"> Thesis</w:t>
       </w:r>
-      <w:bookmarkEnd w:id="8"/>
+      <w:bookmarkEnd w:id="11"/>
     </w:p>
     <w:p>
       <w:r>
@@ -3537,6 +3960,7 @@
           <w:id w:val="1111242867"/>
           <w:citation/>
         </w:sdtPr>
+        <w:sdtEndPr/>
         <w:sdtContent>
           <w:r>
             <w:fldChar w:fldCharType="begin"/>
@@ -3566,6 +3990,7 @@
           <w:id w:val="87356300"/>
           <w:citation/>
         </w:sdtPr>
+        <w:sdtEndPr/>
         <w:sdtContent>
           <w:r>
             <w:fldChar w:fldCharType="begin"/>
@@ -3595,6 +4020,7 @@
           <w:id w:val="162603276"/>
           <w:citation/>
         </w:sdtPr>
+        <w:sdtEndPr/>
         <w:sdtContent>
           <w:r>
             <w:fldChar w:fldCharType="begin"/>
@@ -3624,6 +4050,7 @@
           <w:id w:val="312300335"/>
           <w:citation/>
         </w:sdtPr>
+        <w:sdtEndPr/>
         <w:sdtContent>
           <w:r>
             <w:fldChar w:fldCharType="begin"/>
@@ -3653,6 +4080,7 @@
           <w:id w:val="-1478453732"/>
           <w:citation/>
         </w:sdtPr>
+        <w:sdtEndPr/>
         <w:sdtContent>
           <w:r>
             <w:fldChar w:fldCharType="begin"/>
@@ -3675,17 +4103,14 @@
         </w:sdtContent>
       </w:sdt>
       <w:r>
-        <w:t xml:space="preserve"> while adapting and possibly creating our own algorithm for object detection. Previous solutions regarding </w:t>
-      </w:r>
-      <w:r>
-        <w:lastRenderedPageBreak/>
-        <w:t xml:space="preserve">picking and placing of objects with they use of a robotic arm have been found </w:t>
+        <w:t xml:space="preserve"> while adapting and possibly creating our own algorithm for object detection. Previous solutions regarding picking and placing of objects with they use of a robotic arm have been found </w:t>
       </w:r>
       <w:sdt>
         <w:sdtPr>
           <w:id w:val="-1180579180"/>
           <w:citation/>
         </w:sdtPr>
+        <w:sdtEndPr/>
         <w:sdtContent>
           <w:r>
             <w:fldChar w:fldCharType="begin"/>
@@ -3715,6 +4140,7 @@
           <w:id w:val="-1392951172"/>
           <w:citation/>
         </w:sdtPr>
+        <w:sdtEndPr/>
         <w:sdtContent>
           <w:r>
             <w:fldChar w:fldCharType="begin"/>
@@ -3744,6 +4170,7 @@
           <w:id w:val="-991016413"/>
           <w:citation/>
         </w:sdtPr>
+        <w:sdtEndPr/>
         <w:sdtContent>
           <w:r>
             <w:fldChar w:fldCharType="begin"/>
@@ -3773,6 +4200,7 @@
           <w:id w:val="-1264221612"/>
           <w:citation/>
         </w:sdtPr>
+        <w:sdtEndPr/>
         <w:sdtContent>
           <w:r>
             <w:fldChar w:fldCharType="begin"/>
@@ -3807,6 +4235,7 @@
           <w:id w:val="-493256405"/>
           <w:citation/>
         </w:sdtPr>
+        <w:sdtEndPr/>
         <w:sdtContent>
           <w:r>
             <w:fldChar w:fldCharType="begin"/>
@@ -3836,6 +4265,7 @@
           <w:id w:val="413903994"/>
           <w:citation/>
         </w:sdtPr>
+        <w:sdtEndPr/>
         <w:sdtContent>
           <w:r>
             <w:fldChar w:fldCharType="begin"/>
@@ -3870,17 +4300,10 @@
       <w:pPr>
         <w:pStyle w:val="Heading2"/>
       </w:pPr>
-      <w:bookmarkStart w:id="9" w:name="_Toc38992234"/>
-      <w:r>
-        <w:t xml:space="preserve">Organization </w:t>
-      </w:r>
-      <w:r>
-        <w:t>of</w:t>
-      </w:r>
-      <w:r>
-        <w:t xml:space="preserve"> Thesis</w:t>
-      </w:r>
-      <w:bookmarkEnd w:id="9"/>
+      <w:r>
+        <w:lastRenderedPageBreak/>
+        <w:t>Outline</w:t>
+      </w:r>
     </w:p>
     <w:p>
       <w:r>
@@ -3888,17 +4311,7 @@
       </w:r>
     </w:p>
     <w:p>
-      <w:pPr>
-        <w:spacing w:before="0" w:after="160" w:line="259" w:lineRule="auto"/>
-        <w:jc w:val="left"/>
-      </w:pPr>
-      <w:r>
-        <w:br w:type="page"/>
-      </w:r>
-    </w:p>
-    <w:p>
-      <w:r>
-        <w:lastRenderedPageBreak/>
+      <w:r>
         <w:t>Ultimately the thesis will contain 7 Chapters structured as seen below:</w:t>
       </w:r>
     </w:p>
@@ -4119,12 +4532,28 @@
       <w:pPr>
         <w:pStyle w:val="Heading1"/>
       </w:pPr>
-      <w:bookmarkStart w:id="10" w:name="_Toc38992235"/>
+      <w:bookmarkStart w:id="12" w:name="_Toc38992235"/>
       <w:r>
         <w:lastRenderedPageBreak/>
         <w:t>MACHINE VISION</w:t>
       </w:r>
-      <w:bookmarkEnd w:id="10"/>
+      <w:bookmarkEnd w:id="12"/>
+    </w:p>
+    <w:p>
+      <w:r>
+        <w:t>DLT Calibration</w:t>
+      </w:r>
+    </w:p>
+    <w:p/>
+    <w:p>
+      <w:pPr>
+        <w:pStyle w:val="Heading2"/>
+      </w:pPr>
+      <w:bookmarkStart w:id="13" w:name="_Toc38992236"/>
+      <w:r>
+        <w:t>Design</w:t>
+      </w:r>
+      <w:bookmarkEnd w:id="13"/>
       <w:r>
         <w:t xml:space="preserve"> </w:t>
       </w:r>
@@ -4133,24 +4562,11 @@
       <w:pPr>
         <w:pStyle w:val="Heading2"/>
       </w:pPr>
-      <w:bookmarkStart w:id="11" w:name="_Toc38992236"/>
-      <w:r>
-        <w:t>Design</w:t>
-      </w:r>
-      <w:bookmarkEnd w:id="11"/>
-      <w:r>
-        <w:t xml:space="preserve"> </w:t>
-      </w:r>
-    </w:p>
-    <w:p>
-      <w:pPr>
-        <w:pStyle w:val="Heading2"/>
-      </w:pPr>
-      <w:bookmarkStart w:id="12" w:name="_Toc38992237"/>
+      <w:bookmarkStart w:id="14" w:name="_Toc38992237"/>
       <w:r>
         <w:t>Implementation</w:t>
       </w:r>
-      <w:bookmarkEnd w:id="12"/>
+      <w:bookmarkEnd w:id="14"/>
       <w:r>
         <w:t xml:space="preserve"> </w:t>
       </w:r>
@@ -4175,12 +4591,12 @@
       <w:pPr>
         <w:pStyle w:val="Heading1"/>
       </w:pPr>
-      <w:bookmarkStart w:id="13" w:name="_Toc38992238"/>
+      <w:bookmarkStart w:id="15" w:name="_Toc38992238"/>
       <w:r>
         <w:lastRenderedPageBreak/>
         <w:t>COORDINATE TRANSFORMATION</w:t>
       </w:r>
-      <w:bookmarkEnd w:id="13"/>
+      <w:bookmarkEnd w:id="15"/>
       <w:r>
         <w:t xml:space="preserve"> </w:t>
       </w:r>
@@ -4189,11 +4605,11 @@
       <w:pPr>
         <w:pStyle w:val="Heading2"/>
       </w:pPr>
-      <w:bookmarkStart w:id="14" w:name="_Toc38992239"/>
+      <w:bookmarkStart w:id="16" w:name="_Toc38992239"/>
       <w:r>
         <w:t>Design</w:t>
       </w:r>
-      <w:bookmarkEnd w:id="14"/>
+      <w:bookmarkEnd w:id="16"/>
       <w:r>
         <w:t xml:space="preserve"> </w:t>
       </w:r>
@@ -4202,11 +4618,11 @@
       <w:pPr>
         <w:pStyle w:val="Heading2"/>
       </w:pPr>
-      <w:bookmarkStart w:id="15" w:name="_Toc38992240"/>
+      <w:bookmarkStart w:id="17" w:name="_Toc38992240"/>
       <w:r>
         <w:t>Implementation</w:t>
       </w:r>
-      <w:bookmarkEnd w:id="15"/>
+      <w:bookmarkEnd w:id="17"/>
       <w:r>
         <w:t xml:space="preserve"> </w:t>
       </w:r>
@@ -4231,12 +4647,12 @@
       <w:pPr>
         <w:pStyle w:val="Heading1"/>
       </w:pPr>
-      <w:bookmarkStart w:id="16" w:name="_Toc38992241"/>
+      <w:bookmarkStart w:id="18" w:name="_Toc38992241"/>
       <w:r>
         <w:lastRenderedPageBreak/>
         <w:t>MECHANICAL DESIGN</w:t>
       </w:r>
-      <w:bookmarkEnd w:id="16"/>
+      <w:bookmarkEnd w:id="18"/>
       <w:r>
         <w:t xml:space="preserve"> </w:t>
       </w:r>
@@ -4245,11 +4661,11 @@
       <w:pPr>
         <w:pStyle w:val="Heading2"/>
       </w:pPr>
-      <w:bookmarkStart w:id="17" w:name="_Toc38992242"/>
+      <w:bookmarkStart w:id="19" w:name="_Toc38992242"/>
       <w:r>
         <w:t>DESIGN</w:t>
       </w:r>
-      <w:bookmarkEnd w:id="17"/>
+      <w:bookmarkEnd w:id="19"/>
       <w:r>
         <w:t xml:space="preserve"> </w:t>
       </w:r>
@@ -4258,11 +4674,11 @@
       <w:pPr>
         <w:pStyle w:val="Heading2"/>
       </w:pPr>
-      <w:bookmarkStart w:id="18" w:name="_Toc38992243"/>
+      <w:bookmarkStart w:id="20" w:name="_Toc38992243"/>
       <w:r>
         <w:t>IMPLEMENTATION</w:t>
       </w:r>
-      <w:bookmarkEnd w:id="18"/>
+      <w:bookmarkEnd w:id="20"/>
       <w:r>
         <w:t xml:space="preserve"> </w:t>
       </w:r>
@@ -4287,12 +4703,12 @@
       <w:pPr>
         <w:pStyle w:val="Heading1"/>
       </w:pPr>
-      <w:bookmarkStart w:id="19" w:name="_Toc38992244"/>
+      <w:bookmarkStart w:id="21" w:name="_Toc38992244"/>
       <w:r>
         <w:lastRenderedPageBreak/>
         <w:t>FINAL IMPLEMENTATION</w:t>
       </w:r>
-      <w:bookmarkEnd w:id="19"/>
+      <w:bookmarkEnd w:id="21"/>
       <w:r>
         <w:t xml:space="preserve"> </w:t>
       </w:r>
@@ -4317,12 +4733,12 @@
       <w:pPr>
         <w:pStyle w:val="Heading1"/>
       </w:pPr>
-      <w:bookmarkStart w:id="20" w:name="_Toc38992245"/>
+      <w:bookmarkStart w:id="22" w:name="_Toc38992245"/>
       <w:r>
         <w:lastRenderedPageBreak/>
         <w:t>TESTING</w:t>
       </w:r>
-      <w:bookmarkEnd w:id="20"/>
+      <w:bookmarkEnd w:id="22"/>
       <w:r>
         <w:t xml:space="preserve"> </w:t>
       </w:r>
@@ -4347,12 +4763,12 @@
       <w:pPr>
         <w:pStyle w:val="Heading1"/>
       </w:pPr>
-      <w:bookmarkStart w:id="21" w:name="_Toc38992246"/>
+      <w:bookmarkStart w:id="23" w:name="_Toc38992246"/>
       <w:r>
         <w:lastRenderedPageBreak/>
         <w:t>CONCLUSION</w:t>
       </w:r>
-      <w:bookmarkEnd w:id="21"/>
+      <w:bookmarkEnd w:id="23"/>
     </w:p>
     <w:p/>
     <w:p>
@@ -4376,6 +4792,7 @@
           <w:docPartUnique/>
         </w:docPartObj>
       </w:sdtPr>
+      <w:sdtEndPr/>
       <w:sdtContent>
         <w:p>
           <w:pPr>
@@ -4395,6 +4812,7 @@
             <w:id w:val="111145805"/>
             <w:bibliography/>
           </w:sdtPr>
+          <w:sdtEndPr/>
           <w:sdtContent>
             <w:p>
               <w:pPr>
@@ -5707,7 +6125,7 @@
     </w:sdt>
     <w:p/>
     <w:sectPr>
-      <w:footerReference w:type="first" r:id="rId11"/>
+      <w:footerReference w:type="first" r:id="rId14"/>
       <w:pgSz w:w="11906" w:h="16838"/>
       <w:pgMar w:top="1440" w:right="1440" w:bottom="1440" w:left="1440" w:header="708" w:footer="708" w:gutter="0"/>
       <w:pgNumType w:start="1"/>
@@ -6418,6 +6836,36 @@
   </w:num>
   <w:num w:numId="6">
     <w:abstractNumId w:val="5"/>
+  </w:num>
+  <w:num w:numId="7">
+    <w:abstractNumId w:val="5"/>
+    <w:lvlOverride w:ilvl="0">
+      <w:startOverride w:val="1"/>
+    </w:lvlOverride>
+    <w:lvlOverride w:ilvl="1">
+      <w:startOverride w:val="1"/>
+    </w:lvlOverride>
+    <w:lvlOverride w:ilvl="2">
+      <w:startOverride w:val="1"/>
+    </w:lvlOverride>
+    <w:lvlOverride w:ilvl="3">
+      <w:startOverride w:val="1"/>
+    </w:lvlOverride>
+    <w:lvlOverride w:ilvl="4">
+      <w:startOverride w:val="1"/>
+    </w:lvlOverride>
+    <w:lvlOverride w:ilvl="5">
+      <w:startOverride w:val="1"/>
+    </w:lvlOverride>
+    <w:lvlOverride w:ilvl="6">
+      <w:startOverride w:val="1"/>
+    </w:lvlOverride>
+    <w:lvlOverride w:ilvl="7">
+      <w:startOverride w:val="1"/>
+    </w:lvlOverride>
+    <w:lvlOverride w:ilvl="8">
+      <w:startOverride w:val="1"/>
+    </w:lvlOverride>
   </w:num>
 </w:numbering>
 </file>
@@ -7135,6 +7583,25 @@
       <w:spacing w:after="0"/>
       <w:ind w:left="200" w:hanging="200"/>
     </w:pPr>
+  </w:style>
+  <w:style w:type="paragraph" w:styleId="Caption">
+    <w:name w:val="caption"/>
+    <w:basedOn w:val="Normal"/>
+    <w:next w:val="Normal"/>
+    <w:uiPriority w:val="35"/>
+    <w:unhideWhenUsed/>
+    <w:qFormat/>
+    <w:rsid w:val="007B7151"/>
+    <w:pPr>
+      <w:spacing w:before="0" w:after="200" w:line="240" w:lineRule="auto"/>
+    </w:pPr>
+    <w:rPr>
+      <w:i/>
+      <w:iCs/>
+      <w:color w:val="44546A" w:themeColor="text2"/>
+      <w:sz w:val="18"/>
+      <w:szCs w:val="18"/>
+    </w:rPr>
   </w:style>
 </w:styles>
 </file>
@@ -8062,7 +8529,7 @@
 </file>
 
 <file path=customXml/itemProps1.xml><?xml version="1.0" encoding="utf-8"?>
-<ds:datastoreItem xmlns:ds="http://schemas.openxmlformats.org/officeDocument/2006/customXml" ds:itemID="{E681844D-23DC-4224-B548-77E52293430B}">
+<ds:datastoreItem xmlns:ds="http://schemas.openxmlformats.org/officeDocument/2006/customXml" ds:itemID="{7A9DEF03-0FF8-4063-A21D-3E9A1AF52913}">
   <ds:schemaRefs>
     <ds:schemaRef ds:uri="http://schemas.openxmlformats.org/officeDocument/2006/bibliography"/>
   </ds:schemaRefs>

</xml_diff>